<commit_message>
Updated version of Test Status Report with overall progress chart
</commit_message>
<xml_diff>
--- a/Documents/Test Status Report.docx
+++ b/Documents/Test Status Report.docx
@@ -87,6 +87,7 @@
           <w:r>
             <w:rPr>
               <w:noProof/>
+              <w:lang w:eastAsia="en-US"/>
             </w:rPr>
             <mc:AlternateContent>
               <mc:Choice Requires="wpg">
@@ -205,6 +206,7 @@
                                     <w:dataBinding w:prefixMappings="xmlns:ns0='http://purl.org/dc/elements/1.1/' xmlns:ns1='http://schemas.openxmlformats.org/package/2006/metadata/core-properties' " w:xpath="/ns1:coreProperties[1]/ns0:creator[1]" w:storeItemID="{6C3C8BC8-F283-45AE-878A-BAB7291924A1}"/>
                                     <w:text/>
                                   </w:sdtPr>
+                                  <w:sdtEndPr/>
                                   <w:sdtContent>
                                     <w:p>
                                       <w:pPr>
@@ -249,6 +251,7 @@
                                       <w:dataBinding w:prefixMappings="xmlns:ns0='http://schemas.openxmlformats.org/officeDocument/2006/extended-properties' " w:xpath="/ns0:Properties[1]/ns0:Company[1]" w:storeItemID="{6668398D-A668-4E3E-A5EB-62B293D839F1}"/>
                                       <w:text/>
                                     </w:sdtPr>
+                                    <w:sdtEndPr/>
                                     <w:sdtContent>
                                       <w:r>
                                         <w:rPr>
@@ -287,6 +290,7 @@
                                       <w:dataBinding w:prefixMappings="xmlns:ns0='http://schemas.microsoft.com/office/2006/coverPageProps' " w:xpath="/ns0:CoverPageProperties[1]/ns0:CompanyAddress[1]" w:storeItemID="{55AF091B-3C7A-41E3-B477-F2FDAA23CFDA}"/>
                                       <w:text/>
                                     </w:sdtPr>
+                                    <w:sdtEndPr/>
                                     <w:sdtContent>
                                       <w:r>
                                         <w:rPr>
@@ -357,6 +361,7 @@
                                     <w:dataBinding w:prefixMappings="xmlns:ns0='http://purl.org/dc/elements/1.1/' xmlns:ns1='http://schemas.openxmlformats.org/package/2006/metadata/core-properties' " w:xpath="/ns1:coreProperties[1]/ns0:title[1]" w:storeItemID="{6C3C8BC8-F283-45AE-878A-BAB7291924A1}"/>
                                     <w:text/>
                                   </w:sdtPr>
+                                  <w:sdtEndPr/>
                                   <w:sdtContent>
                                     <w:p>
                                       <w:pPr>
@@ -622,7 +627,10 @@
         <w:t xml:space="preserve"> </w:t>
       </w:r>
       <w:r>
-        <w:t>Test cases</w:t>
+        <w:t>Test C</w:t>
+      </w:r>
+      <w:r>
+        <w:t>ases</w:t>
       </w:r>
     </w:p>
     <w:p>
@@ -659,7 +667,6 @@
               <w:jc w:val="center"/>
               <w:rPr>
                 <w:rFonts w:ascii="Calibri" w:eastAsia="Times New Roman" w:hAnsi="Calibri" w:cs="Times New Roman"/>
-                <w:color w:val="000000"/>
                 <w:sz w:val="22"/>
                 <w:szCs w:val="22"/>
                 <w:lang w:val="bg-BG" w:eastAsia="bg-BG"/>
@@ -668,7 +675,6 @@
             <w:r>
               <w:rPr>
                 <w:rFonts w:ascii="Calibri" w:eastAsia="Times New Roman" w:hAnsi="Calibri" w:cs="Times New Roman"/>
-                <w:color w:val="000000"/>
                 <w:sz w:val="22"/>
                 <w:szCs w:val="22"/>
                 <w:lang w:val="bg-BG" w:eastAsia="bg-BG"/>
@@ -690,7 +696,6 @@
               <w:cnfStyle w:val="100000000000" w:firstRow="1" w:lastRow="0" w:firstColumn="0" w:lastColumn="0" w:oddVBand="0" w:evenVBand="0" w:oddHBand="0" w:evenHBand="0" w:firstRowFirstColumn="0" w:firstRowLastColumn="0" w:lastRowFirstColumn="0" w:lastRowLastColumn="0"/>
               <w:rPr>
                 <w:rFonts w:ascii="Calibri" w:eastAsia="Times New Roman" w:hAnsi="Calibri" w:cs="Times New Roman"/>
-                <w:color w:val="000000"/>
                 <w:sz w:val="22"/>
                 <w:szCs w:val="22"/>
                 <w:lang w:val="bg-BG" w:eastAsia="bg-BG"/>
@@ -699,7 +704,6 @@
             <w:r>
               <w:rPr>
                 <w:rFonts w:ascii="Calibri" w:eastAsia="Times New Roman" w:hAnsi="Calibri" w:cs="Times New Roman"/>
-                <w:color w:val="000000"/>
                 <w:sz w:val="22"/>
                 <w:szCs w:val="22"/>
                 <w:lang w:val="bg-BG" w:eastAsia="bg-BG"/>
@@ -721,7 +725,6 @@
               <w:cnfStyle w:val="100000000000" w:firstRow="1" w:lastRow="0" w:firstColumn="0" w:lastColumn="0" w:oddVBand="0" w:evenVBand="0" w:oddHBand="0" w:evenHBand="0" w:firstRowFirstColumn="0" w:firstRowLastColumn="0" w:lastRowFirstColumn="0" w:lastRowLastColumn="0"/>
               <w:rPr>
                 <w:rFonts w:ascii="Calibri" w:eastAsia="Times New Roman" w:hAnsi="Calibri" w:cs="Times New Roman"/>
-                <w:color w:val="000000"/>
                 <w:sz w:val="22"/>
                 <w:szCs w:val="22"/>
                 <w:lang w:val="bg-BG" w:eastAsia="bg-BG"/>
@@ -730,7 +733,6 @@
             <w:r>
               <w:rPr>
                 <w:rFonts w:ascii="Calibri" w:eastAsia="Times New Roman" w:hAnsi="Calibri" w:cs="Times New Roman"/>
-                <w:color w:val="000000"/>
                 <w:sz w:val="22"/>
                 <w:szCs w:val="22"/>
                 <w:lang w:val="bg-BG" w:eastAsia="bg-BG"/>
@@ -740,7 +742,6 @@
             <w:r>
               <w:rPr>
                 <w:rFonts w:ascii="Calibri" w:eastAsia="Times New Roman" w:hAnsi="Calibri" w:cs="Times New Roman"/>
-                <w:color w:val="000000"/>
                 <w:sz w:val="22"/>
                 <w:szCs w:val="22"/>
                 <w:lang w:val="bg-BG" w:eastAsia="bg-BG"/>
@@ -2547,7 +2548,6 @@
             <w:r>
               <w:rPr>
                 <w:rFonts w:ascii="Calibri" w:eastAsia="Times New Roman" w:hAnsi="Calibri" w:cs="Times New Roman"/>
-                <w:color w:val="000000"/>
                 <w:sz w:val="22"/>
                 <w:szCs w:val="22"/>
                 <w:lang w:val="bg-BG" w:eastAsia="bg-BG"/>
@@ -2570,7 +2570,6 @@
               <w:cnfStyle w:val="100000000000" w:firstRow="1" w:lastRow="0" w:firstColumn="0" w:lastColumn="0" w:oddVBand="0" w:evenVBand="0" w:oddHBand="0" w:evenHBand="0" w:firstRowFirstColumn="0" w:firstRowLastColumn="0" w:lastRowFirstColumn="0" w:lastRowLastColumn="0"/>
               <w:rPr>
                 <w:rFonts w:ascii="Calibri" w:eastAsia="Times New Roman" w:hAnsi="Calibri" w:cs="Times New Roman"/>
-                <w:color w:val="000000"/>
                 <w:sz w:val="22"/>
                 <w:szCs w:val="22"/>
                 <w:lang w:val="bg-BG" w:eastAsia="bg-BG"/>
@@ -2579,7 +2578,6 @@
             <w:r>
               <w:rPr>
                 <w:rFonts w:ascii="Calibri" w:eastAsia="Times New Roman" w:hAnsi="Calibri" w:cs="Times New Roman"/>
-                <w:color w:val="000000"/>
                 <w:sz w:val="22"/>
                 <w:szCs w:val="22"/>
                 <w:lang w:val="bg-BG" w:eastAsia="bg-BG"/>
@@ -2589,7 +2587,6 @@
             <w:r>
               <w:rPr>
                 <w:rFonts w:ascii="Calibri" w:eastAsia="Times New Roman" w:hAnsi="Calibri" w:cs="Times New Roman"/>
-                <w:color w:val="000000"/>
                 <w:sz w:val="22"/>
                 <w:szCs w:val="22"/>
                 <w:lang w:val="bg-BG" w:eastAsia="bg-BG"/>
@@ -2599,7 +2596,6 @@
             <w:r>
               <w:rPr>
                 <w:rFonts w:ascii="Calibri" w:eastAsia="Times New Roman" w:hAnsi="Calibri" w:cs="Times New Roman"/>
-                <w:color w:val="000000"/>
                 <w:sz w:val="22"/>
                 <w:szCs w:val="22"/>
                 <w:lang w:val="bg-BG" w:eastAsia="bg-BG"/>
@@ -2609,7 +2605,6 @@
             <w:r>
               <w:rPr>
                 <w:rFonts w:ascii="Calibri" w:eastAsia="Times New Roman" w:hAnsi="Calibri" w:cs="Times New Roman"/>
-                <w:color w:val="000000"/>
                 <w:sz w:val="22"/>
                 <w:szCs w:val="22"/>
                 <w:lang w:val="de-DE" w:eastAsia="bg-BG"/>
@@ -2619,7 +2614,6 @@
             <w:r>
               <w:rPr>
                 <w:rFonts w:ascii="Calibri" w:eastAsia="Times New Roman" w:hAnsi="Calibri" w:cs="Times New Roman"/>
-                <w:color w:val="000000"/>
                 <w:sz w:val="22"/>
                 <w:szCs w:val="22"/>
                 <w:lang w:val="bg-BG" w:eastAsia="bg-BG"/>
@@ -2976,7 +2970,6 @@
             <w:r>
               <w:rPr>
                 <w:rFonts w:ascii="Calibri" w:eastAsia="Times New Roman" w:hAnsi="Calibri" w:cs="Times New Roman"/>
-                <w:color w:val="000000"/>
                 <w:sz w:val="22"/>
                 <w:szCs w:val="22"/>
                 <w:lang w:val="bg-BG" w:eastAsia="bg-BG"/>
@@ -2998,7 +2991,6 @@
               <w:cnfStyle w:val="100000000000" w:firstRow="1" w:lastRow="0" w:firstColumn="0" w:lastColumn="0" w:oddVBand="0" w:evenVBand="0" w:oddHBand="0" w:evenHBand="0" w:firstRowFirstColumn="0" w:firstRowLastColumn="0" w:lastRowFirstColumn="0" w:lastRowLastColumn="0"/>
               <w:rPr>
                 <w:rFonts w:ascii="Calibri" w:eastAsia="Times New Roman" w:hAnsi="Calibri" w:cs="Times New Roman"/>
-                <w:color w:val="000000"/>
                 <w:sz w:val="22"/>
                 <w:szCs w:val="22"/>
                 <w:lang w:val="bg-BG" w:eastAsia="bg-BG"/>
@@ -3007,7 +2999,6 @@
             <w:r>
               <w:rPr>
                 <w:rFonts w:ascii="Calibri" w:eastAsia="Times New Roman" w:hAnsi="Calibri" w:cs="Times New Roman"/>
-                <w:color w:val="000000"/>
                 <w:sz w:val="22"/>
                 <w:szCs w:val="22"/>
                 <w:lang w:val="bg-BG" w:eastAsia="bg-BG"/>
@@ -3038,7 +3029,6 @@
             <w:r>
               <w:rPr>
                 <w:rFonts w:ascii="Calibri" w:eastAsia="Times New Roman" w:hAnsi="Calibri" w:cs="Times New Roman"/>
-                <w:color w:val="000000"/>
                 <w:sz w:val="22"/>
                 <w:szCs w:val="22"/>
                 <w:lang w:val="bg-BG" w:eastAsia="bg-BG"/>
@@ -3069,7 +3059,6 @@
             <w:r>
               <w:rPr>
                 <w:rFonts w:ascii="Calibri" w:eastAsia="Times New Roman" w:hAnsi="Calibri" w:cs="Times New Roman"/>
-                <w:color w:val="000000"/>
                 <w:sz w:val="22"/>
                 <w:szCs w:val="22"/>
                 <w:lang w:val="bg-BG" w:eastAsia="bg-BG"/>
@@ -3412,12 +3401,45 @@
     <w:p/>
     <w:p/>
     <w:p/>
+    <w:bookmarkStart w:id="0" w:name="_GoBack"/>
+    <w:bookmarkStart w:id="1" w:name="_MON_1513160071"/>
+    <w:bookmarkEnd w:id="1"/>
     <w:p>
+      <w:r>
+        <w:object w:dxaOrig="9883" w:dyaOrig="6164">
+          <v:shapetype id="_x0000_t75" coordsize="21600,21600" o:spt="75" o:preferrelative="t" path="m@4@5l@4@11@9@11@9@5xe" filled="f" stroked="f">
+            <v:stroke joinstyle="miter"/>
+            <v:formulas>
+              <v:f eqn="if lineDrawn pixelLineWidth 0"/>
+              <v:f eqn="sum @0 1 0"/>
+              <v:f eqn="sum 0 0 @1"/>
+              <v:f eqn="prod @2 1 2"/>
+              <v:f eqn="prod @3 21600 pixelWidth"/>
+              <v:f eqn="prod @3 21600 pixelHeight"/>
+              <v:f eqn="sum @0 0 1"/>
+              <v:f eqn="prod @6 1 2"/>
+              <v:f eqn="prod @7 21600 pixelWidth"/>
+              <v:f eqn="sum @8 21600 0"/>
+              <v:f eqn="prod @7 21600 pixelHeight"/>
+              <v:f eqn="sum @10 21600 0"/>
+            </v:formulas>
+            <v:path o:extrusionok="f" gradientshapeok="t" o:connecttype="rect"/>
+            <o:lock v:ext="edit" aspectratio="t"/>
+          </v:shapetype>
+          <v:shape id="_x0000_i1033" type="#_x0000_t75" style="width:494.4pt;height:315.6pt" o:ole="">
+            <v:imagedata r:id="rId15" o:title=""/>
+          </v:shape>
+          <o:OLEObject Type="Embed" ProgID="Excel.Sheet.12" ShapeID="_x0000_i1033" DrawAspect="Content" ObjectID="_1513162782" r:id="rId16"/>
+        </w:object>
+      </w:r>
+      <w:bookmarkEnd w:id="0"/>
+    </w:p>
+    <w:p/>
+    <w:p>
       <w:pPr>
         <w:pStyle w:val="Heading1"/>
       </w:pPr>
       <w:r>
-        <w:lastRenderedPageBreak/>
         <w:t>3.</w:t>
       </w:r>
       <w:r>
@@ -3472,7 +3494,6 @@
             <w:r>
               <w:rPr>
                 <w:rFonts w:ascii="Calibri" w:eastAsia="Times New Roman" w:hAnsi="Calibri" w:cs="Times New Roman"/>
-                <w:color w:val="000000"/>
                 <w:sz w:val="22"/>
                 <w:szCs w:val="22"/>
                 <w:lang w:val="bg-BG" w:eastAsia="bg-BG"/>
@@ -3494,7 +3515,6 @@
               <w:cnfStyle w:val="100000000000" w:firstRow="1" w:lastRow="0" w:firstColumn="0" w:lastColumn="0" w:oddVBand="0" w:evenVBand="0" w:oddHBand="0" w:evenHBand="0" w:firstRowFirstColumn="0" w:firstRowLastColumn="0" w:lastRowFirstColumn="0" w:lastRowLastColumn="0"/>
               <w:rPr>
                 <w:rFonts w:ascii="Calibri" w:eastAsia="Times New Roman" w:hAnsi="Calibri" w:cs="Times New Roman"/>
-                <w:color w:val="000000"/>
                 <w:sz w:val="22"/>
                 <w:szCs w:val="22"/>
                 <w:lang w:val="bg-BG" w:eastAsia="bg-BG"/>
@@ -3503,7 +3523,6 @@
             <w:r>
               <w:rPr>
                 <w:rFonts w:ascii="Calibri" w:eastAsia="Times New Roman" w:hAnsi="Calibri" w:cs="Times New Roman"/>
-                <w:color w:val="000000"/>
                 <w:sz w:val="22"/>
                 <w:szCs w:val="22"/>
                 <w:lang w:val="bg-BG" w:eastAsia="bg-BG"/>
@@ -3534,7 +3553,6 @@
             <w:r>
               <w:rPr>
                 <w:rFonts w:ascii="Calibri" w:eastAsia="Times New Roman" w:hAnsi="Calibri" w:cs="Times New Roman"/>
-                <w:color w:val="000000"/>
                 <w:sz w:val="22"/>
                 <w:szCs w:val="22"/>
                 <w:lang w:val="bg-BG" w:eastAsia="bg-BG"/>
@@ -3870,6 +3888,7 @@
           <w:noProof/>
           <w:lang w:eastAsia="en-US"/>
         </w:rPr>
+        <w:lastRenderedPageBreak/>
         <w:drawing>
           <wp:inline distT="0" distB="0" distL="0" distR="0" wp14:anchorId="5ABF5EB8" wp14:editId="7AA1AFC0">
             <wp:extent cx="5920740" cy="7124700"/>
@@ -3878,7 +3897,7 @@
             <wp:cNvGraphicFramePr/>
             <a:graphic xmlns:a="http://schemas.openxmlformats.org/drawingml/2006/main">
               <a:graphicData uri="http://schemas.openxmlformats.org/drawingml/2006/chart">
-                <c:chart xmlns:c="http://schemas.openxmlformats.org/drawingml/2006/chart" xmlns:r="http://schemas.openxmlformats.org/officeDocument/2006/relationships" r:id="rId15"/>
+                <c:chart xmlns:c="http://schemas.openxmlformats.org/drawingml/2006/chart" xmlns:r="http://schemas.openxmlformats.org/officeDocument/2006/relationships" r:id="rId17"/>
               </a:graphicData>
             </a:graphic>
           </wp:inline>
@@ -3914,7 +3933,7 @@
             <wp:cNvGraphicFramePr/>
             <a:graphic xmlns:a="http://schemas.openxmlformats.org/drawingml/2006/main">
               <a:graphicData uri="http://schemas.openxmlformats.org/drawingml/2006/chart">
-                <c:chart xmlns:c="http://schemas.openxmlformats.org/drawingml/2006/chart" xmlns:r="http://schemas.openxmlformats.org/officeDocument/2006/relationships" r:id="rId16"/>
+                <c:chart xmlns:c="http://schemas.openxmlformats.org/drawingml/2006/chart" xmlns:r="http://schemas.openxmlformats.org/officeDocument/2006/relationships" r:id="rId18"/>
               </a:graphicData>
             </a:graphic>
           </wp:inline>
@@ -3922,7 +3941,7 @@
       </w:r>
     </w:p>
     <w:sectPr>
-      <w:footerReference w:type="default" r:id="rId17"/>
+      <w:footerReference w:type="default" r:id="rId19"/>
       <w:pgSz w:w="12240" w:h="15840" w:code="1"/>
       <w:pgMar w:top="1080" w:right="1440" w:bottom="1080" w:left="1440" w:header="720" w:footer="720" w:gutter="0"/>
       <w:cols w:space="720"/>
@@ -4023,7 +4042,7 @@
       <w:rPr>
         <w:noProof/>
       </w:rPr>
-      <w:t>5</w:t>
+      <w:t>6</w:t>
     </w:r>
     <w:r>
       <w:rPr>
@@ -10237,7 +10256,7 @@
       <c:thickness val="0"/>
       <c:spPr>
         <a:noFill/>
-        <a:ln>
+        <a:ln w="25400">
           <a:noFill/>
         </a:ln>
         <a:effectLst/>
@@ -14831,7 +14850,7 @@
 </file>
 
 <file path=customXml/itemProps3.xml><?xml version="1.0" encoding="utf-8"?>
-<ds:datastoreItem xmlns:ds="http://schemas.openxmlformats.org/officeDocument/2006/customXml" ds:itemID="{80505C7E-00FB-41F6-8BF3-C05C40494526}">
+<ds:datastoreItem xmlns:ds="http://schemas.openxmlformats.org/officeDocument/2006/customXml" ds:itemID="{1E2E9F5A-3209-4424-9F41-C65C1A73E0EC}">
   <ds:schemaRefs>
     <ds:schemaRef ds:uri="http://schemas.openxmlformats.org/officeDocument/2006/bibliography"/>
   </ds:schemaRefs>

</xml_diff>

<commit_message>
Updated Test Status Report.docx
</commit_message>
<xml_diff>
--- a/Documents/Test Status Report.docx
+++ b/Documents/Test Status Report.docx
@@ -297,7 +297,23 @@
                                           <w:color w:val="FFFFFF" w:themeColor="background1"/>
                                           <w:lang w:val="de-DE"/>
                                         </w:rPr>
-                                        <w:t>33 Alexander Malinov Blvd.Sofia 1729, Bulgaria</w:t>
+                                        <w:t xml:space="preserve">33 Alexander Malinov </w:t>
+                                      </w:r>
+                                      <w:proofErr w:type="spellStart"/>
+                                      <w:r>
+                                        <w:rPr>
+                                          <w:color w:val="FFFFFF" w:themeColor="background1"/>
+                                          <w:lang w:val="de-DE"/>
+                                        </w:rPr>
+                                        <w:t>Blvd.Sofia</w:t>
+                                      </w:r>
+                                      <w:proofErr w:type="spellEnd"/>
+                                      <w:r>
+                                        <w:rPr>
+                                          <w:color w:val="FFFFFF" w:themeColor="background1"/>
+                                          <w:lang w:val="de-DE"/>
+                                        </w:rPr>
+                                        <w:t xml:space="preserve"> 1729, Bulgaria</w:t>
                                       </w:r>
                                     </w:sdtContent>
                                   </w:sdt>
@@ -672,6 +688,7 @@
                 <w:lang w:val="bg-BG" w:eastAsia="bg-BG"/>
               </w:rPr>
             </w:pPr>
+            <w:proofErr w:type="spellStart"/>
             <w:r>
               <w:rPr>
                 <w:rFonts w:ascii="Calibri" w:eastAsia="Times New Roman" w:hAnsi="Calibri" w:cs="Times New Roman"/>
@@ -681,6 +698,7 @@
               </w:rPr>
               <w:t>Area</w:t>
             </w:r>
+            <w:proofErr w:type="spellEnd"/>
           </w:p>
         </w:tc>
         <w:tc>
@@ -701,6 +719,7 @@
                 <w:lang w:val="bg-BG" w:eastAsia="bg-BG"/>
               </w:rPr>
             </w:pPr>
+            <w:proofErr w:type="spellStart"/>
             <w:r>
               <w:rPr>
                 <w:rFonts w:ascii="Calibri" w:eastAsia="Times New Roman" w:hAnsi="Calibri" w:cs="Times New Roman"/>
@@ -710,6 +729,7 @@
               </w:rPr>
               <w:t>Module</w:t>
             </w:r>
+            <w:proofErr w:type="spellEnd"/>
           </w:p>
         </w:tc>
         <w:tc>
@@ -730,6 +750,7 @@
                 <w:lang w:val="bg-BG" w:eastAsia="bg-BG"/>
               </w:rPr>
             </w:pPr>
+            <w:proofErr w:type="spellStart"/>
             <w:r>
               <w:rPr>
                 <w:rFonts w:ascii="Calibri" w:eastAsia="Times New Roman" w:hAnsi="Calibri" w:cs="Times New Roman"/>
@@ -737,8 +758,9 @@
                 <w:szCs w:val="22"/>
                 <w:lang w:val="bg-BG" w:eastAsia="bg-BG"/>
               </w:rPr>
-              <w:t>Test Cases</w:t>
+              <w:t>Test</w:t>
             </w:r>
+            <w:proofErr w:type="spellEnd"/>
             <w:r>
               <w:rPr>
                 <w:rFonts w:ascii="Calibri" w:eastAsia="Times New Roman" w:hAnsi="Calibri" w:cs="Times New Roman"/>
@@ -746,8 +768,39 @@
                 <w:szCs w:val="22"/>
                 <w:lang w:val="bg-BG" w:eastAsia="bg-BG"/>
               </w:rPr>
-              <w:t xml:space="preserve"> Count</w:t>
+              <w:t xml:space="preserve"> </w:t>
             </w:r>
+            <w:proofErr w:type="spellStart"/>
+            <w:r>
+              <w:rPr>
+                <w:rFonts w:ascii="Calibri" w:eastAsia="Times New Roman" w:hAnsi="Calibri" w:cs="Times New Roman"/>
+                <w:sz w:val="22"/>
+                <w:szCs w:val="22"/>
+                <w:lang w:val="bg-BG" w:eastAsia="bg-BG"/>
+              </w:rPr>
+              <w:t>Cases</w:t>
+            </w:r>
+            <w:proofErr w:type="spellEnd"/>
+            <w:r>
+              <w:rPr>
+                <w:rFonts w:ascii="Calibri" w:eastAsia="Times New Roman" w:hAnsi="Calibri" w:cs="Times New Roman"/>
+                <w:sz w:val="22"/>
+                <w:szCs w:val="22"/>
+                <w:lang w:val="bg-BG" w:eastAsia="bg-BG"/>
+              </w:rPr>
+              <w:t xml:space="preserve"> </w:t>
+            </w:r>
+            <w:proofErr w:type="spellStart"/>
+            <w:r>
+              <w:rPr>
+                <w:rFonts w:ascii="Calibri" w:eastAsia="Times New Roman" w:hAnsi="Calibri" w:cs="Times New Roman"/>
+                <w:sz w:val="22"/>
+                <w:szCs w:val="22"/>
+                <w:lang w:val="bg-BG" w:eastAsia="bg-BG"/>
+              </w:rPr>
+              <w:t>Count</w:t>
+            </w:r>
+            <w:proofErr w:type="spellEnd"/>
           </w:p>
         </w:tc>
       </w:tr>
@@ -773,6 +826,7 @@
                 <w:lang w:val="bg-BG" w:eastAsia="bg-BG"/>
               </w:rPr>
             </w:pPr>
+            <w:proofErr w:type="spellStart"/>
             <w:r>
               <w:rPr>
                 <w:rFonts w:ascii="Calibri" w:eastAsia="Times New Roman" w:hAnsi="Calibri" w:cs="Times New Roman"/>
@@ -783,6 +837,7 @@
               </w:rPr>
               <w:t>Admin</w:t>
             </w:r>
+            <w:proofErr w:type="spellEnd"/>
           </w:p>
         </w:tc>
         <w:tc>
@@ -803,6 +858,7 @@
                 <w:lang w:val="bg-BG" w:eastAsia="bg-BG"/>
               </w:rPr>
             </w:pPr>
+            <w:proofErr w:type="spellStart"/>
             <w:r>
               <w:rPr>
                 <w:rFonts w:ascii="Calibri" w:eastAsia="Times New Roman" w:hAnsi="Calibri" w:cs="Times New Roman"/>
@@ -811,8 +867,31 @@
                 <w:szCs w:val="22"/>
                 <w:lang w:val="bg-BG" w:eastAsia="bg-BG"/>
               </w:rPr>
-              <w:t>Additional Documents</w:t>
+              <w:t>Additional</w:t>
             </w:r>
+            <w:proofErr w:type="spellEnd"/>
+            <w:r>
+              <w:rPr>
+                <w:rFonts w:ascii="Calibri" w:eastAsia="Times New Roman" w:hAnsi="Calibri" w:cs="Times New Roman"/>
+                <w:color w:val="000000"/>
+                <w:sz w:val="22"/>
+                <w:szCs w:val="22"/>
+                <w:lang w:val="bg-BG" w:eastAsia="bg-BG"/>
+              </w:rPr>
+              <w:t xml:space="preserve"> </w:t>
+            </w:r>
+            <w:proofErr w:type="spellStart"/>
+            <w:r>
+              <w:rPr>
+                <w:rFonts w:ascii="Calibri" w:eastAsia="Times New Roman" w:hAnsi="Calibri" w:cs="Times New Roman"/>
+                <w:color w:val="000000"/>
+                <w:sz w:val="22"/>
+                <w:szCs w:val="22"/>
+                <w:lang w:val="bg-BG" w:eastAsia="bg-BG"/>
+              </w:rPr>
+              <w:t>Documents</w:t>
+            </w:r>
+            <w:proofErr w:type="spellEnd"/>
           </w:p>
         </w:tc>
         <w:tc>
@@ -870,6 +949,7 @@
                 <w:lang w:val="bg-BG" w:eastAsia="bg-BG"/>
               </w:rPr>
             </w:pPr>
+            <w:proofErr w:type="spellStart"/>
             <w:r>
               <w:rPr>
                 <w:rFonts w:ascii="Calibri" w:eastAsia="Times New Roman" w:hAnsi="Calibri" w:cs="Times New Roman"/>
@@ -880,6 +960,7 @@
               </w:rPr>
               <w:t>Admin</w:t>
             </w:r>
+            <w:proofErr w:type="spellEnd"/>
           </w:p>
         </w:tc>
         <w:tc>
@@ -900,6 +981,7 @@
                 <w:lang w:val="bg-BG" w:eastAsia="bg-BG"/>
               </w:rPr>
             </w:pPr>
+            <w:proofErr w:type="spellStart"/>
             <w:r>
               <w:rPr>
                 <w:rFonts w:ascii="Calibri" w:eastAsia="Times New Roman" w:hAnsi="Calibri" w:cs="Times New Roman"/>
@@ -910,6 +992,7 @@
               </w:rPr>
               <w:t>Calendar</w:t>
             </w:r>
+            <w:proofErr w:type="spellEnd"/>
           </w:p>
         </w:tc>
         <w:tc>
@@ -966,6 +1049,7 @@
                 <w:lang w:val="bg-BG" w:eastAsia="bg-BG"/>
               </w:rPr>
             </w:pPr>
+            <w:proofErr w:type="spellStart"/>
             <w:r>
               <w:rPr>
                 <w:rFonts w:ascii="Calibri" w:eastAsia="Times New Roman" w:hAnsi="Calibri" w:cs="Times New Roman"/>
@@ -976,6 +1060,7 @@
               </w:rPr>
               <w:t>Admin</w:t>
             </w:r>
+            <w:proofErr w:type="spellEnd"/>
           </w:p>
         </w:tc>
         <w:tc>
@@ -996,6 +1081,7 @@
                 <w:lang w:val="bg-BG" w:eastAsia="bg-BG"/>
               </w:rPr>
             </w:pPr>
+            <w:proofErr w:type="spellStart"/>
             <w:r>
               <w:rPr>
                 <w:rFonts w:ascii="Calibri" w:eastAsia="Times New Roman" w:hAnsi="Calibri" w:cs="Times New Roman"/>
@@ -1004,8 +1090,31 @@
                 <w:szCs w:val="22"/>
                 <w:lang w:val="bg-BG" w:eastAsia="bg-BG"/>
               </w:rPr>
-              <w:t>Candidate Correlations</w:t>
+              <w:t>Candidate</w:t>
             </w:r>
+            <w:proofErr w:type="spellEnd"/>
+            <w:r>
+              <w:rPr>
+                <w:rFonts w:ascii="Calibri" w:eastAsia="Times New Roman" w:hAnsi="Calibri" w:cs="Times New Roman"/>
+                <w:color w:val="000000"/>
+                <w:sz w:val="22"/>
+                <w:szCs w:val="22"/>
+                <w:lang w:val="bg-BG" w:eastAsia="bg-BG"/>
+              </w:rPr>
+              <w:t xml:space="preserve"> </w:t>
+            </w:r>
+            <w:proofErr w:type="spellStart"/>
+            <w:r>
+              <w:rPr>
+                <w:rFonts w:ascii="Calibri" w:eastAsia="Times New Roman" w:hAnsi="Calibri" w:cs="Times New Roman"/>
+                <w:color w:val="000000"/>
+                <w:sz w:val="22"/>
+                <w:szCs w:val="22"/>
+                <w:lang w:val="bg-BG" w:eastAsia="bg-BG"/>
+              </w:rPr>
+              <w:t>Correlations</w:t>
+            </w:r>
+            <w:proofErr w:type="spellEnd"/>
           </w:p>
         </w:tc>
         <w:tc>
@@ -1063,6 +1172,7 @@
                 <w:lang w:val="bg-BG" w:eastAsia="bg-BG"/>
               </w:rPr>
             </w:pPr>
+            <w:proofErr w:type="spellStart"/>
             <w:r>
               <w:rPr>
                 <w:rFonts w:ascii="Calibri" w:eastAsia="Times New Roman" w:hAnsi="Calibri" w:cs="Times New Roman"/>
@@ -1073,6 +1183,7 @@
               </w:rPr>
               <w:t>Admin</w:t>
             </w:r>
+            <w:proofErr w:type="spellEnd"/>
           </w:p>
         </w:tc>
         <w:tc>
@@ -1093,6 +1204,7 @@
                 <w:lang w:val="bg-BG" w:eastAsia="bg-BG"/>
               </w:rPr>
             </w:pPr>
+            <w:proofErr w:type="spellStart"/>
             <w:r>
               <w:rPr>
                 <w:rFonts w:ascii="Calibri" w:eastAsia="Times New Roman" w:hAnsi="Calibri" w:cs="Times New Roman"/>
@@ -1101,8 +1213,53 @@
                 <w:szCs w:val="22"/>
                 <w:lang w:val="bg-BG" w:eastAsia="bg-BG"/>
               </w:rPr>
-              <w:t>Candidate Entry Exam</w:t>
+              <w:t>Candidate</w:t>
             </w:r>
+            <w:proofErr w:type="spellEnd"/>
+            <w:r>
+              <w:rPr>
+                <w:rFonts w:ascii="Calibri" w:eastAsia="Times New Roman" w:hAnsi="Calibri" w:cs="Times New Roman"/>
+                <w:color w:val="000000"/>
+                <w:sz w:val="22"/>
+                <w:szCs w:val="22"/>
+                <w:lang w:val="bg-BG" w:eastAsia="bg-BG"/>
+              </w:rPr>
+              <w:t xml:space="preserve"> </w:t>
+            </w:r>
+            <w:proofErr w:type="spellStart"/>
+            <w:r>
+              <w:rPr>
+                <w:rFonts w:ascii="Calibri" w:eastAsia="Times New Roman" w:hAnsi="Calibri" w:cs="Times New Roman"/>
+                <w:color w:val="000000"/>
+                <w:sz w:val="22"/>
+                <w:szCs w:val="22"/>
+                <w:lang w:val="bg-BG" w:eastAsia="bg-BG"/>
+              </w:rPr>
+              <w:t>Entry</w:t>
+            </w:r>
+            <w:proofErr w:type="spellEnd"/>
+            <w:r>
+              <w:rPr>
+                <w:rFonts w:ascii="Calibri" w:eastAsia="Times New Roman" w:hAnsi="Calibri" w:cs="Times New Roman"/>
+                <w:color w:val="000000"/>
+                <w:sz w:val="22"/>
+                <w:szCs w:val="22"/>
+                <w:lang w:val="bg-BG" w:eastAsia="bg-BG"/>
+              </w:rPr>
+              <w:t xml:space="preserve"> </w:t>
+            </w:r>
+            <w:proofErr w:type="spellStart"/>
+            <w:r>
+              <w:rPr>
+                <w:rFonts w:ascii="Calibri" w:eastAsia="Times New Roman" w:hAnsi="Calibri" w:cs="Times New Roman"/>
+                <w:color w:val="000000"/>
+                <w:sz w:val="22"/>
+                <w:szCs w:val="22"/>
+                <w:lang w:val="bg-BG" w:eastAsia="bg-BG"/>
+              </w:rPr>
+              <w:t>Exam</w:t>
+            </w:r>
+            <w:proofErr w:type="spellEnd"/>
           </w:p>
         </w:tc>
         <w:tc>
@@ -1159,6 +1316,7 @@
                 <w:lang w:val="bg-BG" w:eastAsia="bg-BG"/>
               </w:rPr>
             </w:pPr>
+            <w:proofErr w:type="spellStart"/>
             <w:r>
               <w:rPr>
                 <w:rFonts w:ascii="Calibri" w:eastAsia="Times New Roman" w:hAnsi="Calibri" w:cs="Times New Roman"/>
@@ -1169,6 +1327,7 @@
               </w:rPr>
               <w:t>Admin</w:t>
             </w:r>
+            <w:proofErr w:type="spellEnd"/>
           </w:p>
         </w:tc>
         <w:tc>
@@ -1189,6 +1348,7 @@
                 <w:lang w:val="bg-BG" w:eastAsia="bg-BG"/>
               </w:rPr>
             </w:pPr>
+            <w:proofErr w:type="spellStart"/>
             <w:r>
               <w:rPr>
                 <w:rFonts w:ascii="Calibri" w:eastAsia="Times New Roman" w:hAnsi="Calibri" w:cs="Times New Roman"/>
@@ -1199,6 +1359,7 @@
               </w:rPr>
               <w:t>Candidates</w:t>
             </w:r>
+            <w:proofErr w:type="spellEnd"/>
           </w:p>
         </w:tc>
         <w:tc>
@@ -1256,6 +1417,7 @@
                 <w:lang w:val="bg-BG" w:eastAsia="bg-BG"/>
               </w:rPr>
             </w:pPr>
+            <w:proofErr w:type="spellStart"/>
             <w:r>
               <w:rPr>
                 <w:rFonts w:ascii="Calibri" w:eastAsia="Times New Roman" w:hAnsi="Calibri" w:cs="Times New Roman"/>
@@ -1266,6 +1428,7 @@
               </w:rPr>
               <w:t>Admin</w:t>
             </w:r>
+            <w:proofErr w:type="spellEnd"/>
           </w:p>
         </w:tc>
         <w:tc>
@@ -1286,6 +1449,7 @@
                 <w:lang w:val="bg-BG" w:eastAsia="bg-BG"/>
               </w:rPr>
             </w:pPr>
+            <w:proofErr w:type="spellStart"/>
             <w:r>
               <w:rPr>
                 <w:rFonts w:ascii="Calibri" w:eastAsia="Times New Roman" w:hAnsi="Calibri" w:cs="Times New Roman"/>
@@ -1294,8 +1458,31 @@
                 <w:szCs w:val="22"/>
                 <w:lang w:val="bg-BG" w:eastAsia="bg-BG"/>
               </w:rPr>
-              <w:t>Check-In Devices</w:t>
+              <w:t>Check-In</w:t>
             </w:r>
+            <w:proofErr w:type="spellEnd"/>
+            <w:r>
+              <w:rPr>
+                <w:rFonts w:ascii="Calibri" w:eastAsia="Times New Roman" w:hAnsi="Calibri" w:cs="Times New Roman"/>
+                <w:color w:val="000000"/>
+                <w:sz w:val="22"/>
+                <w:szCs w:val="22"/>
+                <w:lang w:val="bg-BG" w:eastAsia="bg-BG"/>
+              </w:rPr>
+              <w:t xml:space="preserve"> </w:t>
+            </w:r>
+            <w:proofErr w:type="spellStart"/>
+            <w:r>
+              <w:rPr>
+                <w:rFonts w:ascii="Calibri" w:eastAsia="Times New Roman" w:hAnsi="Calibri" w:cs="Times New Roman"/>
+                <w:color w:val="000000"/>
+                <w:sz w:val="22"/>
+                <w:szCs w:val="22"/>
+                <w:lang w:val="bg-BG" w:eastAsia="bg-BG"/>
+              </w:rPr>
+              <w:t>Devices</w:t>
+            </w:r>
+            <w:proofErr w:type="spellEnd"/>
           </w:p>
         </w:tc>
         <w:tc>
@@ -1352,6 +1539,7 @@
                 <w:lang w:val="bg-BG" w:eastAsia="bg-BG"/>
               </w:rPr>
             </w:pPr>
+            <w:proofErr w:type="spellStart"/>
             <w:r>
               <w:rPr>
                 <w:rFonts w:ascii="Calibri" w:eastAsia="Times New Roman" w:hAnsi="Calibri" w:cs="Times New Roman"/>
@@ -1362,6 +1550,7 @@
               </w:rPr>
               <w:t>Admin</w:t>
             </w:r>
+            <w:proofErr w:type="spellEnd"/>
           </w:p>
         </w:tc>
         <w:tc>
@@ -1382,6 +1571,7 @@
                 <w:lang w:val="bg-BG" w:eastAsia="bg-BG"/>
               </w:rPr>
             </w:pPr>
+            <w:proofErr w:type="spellStart"/>
             <w:r>
               <w:rPr>
                 <w:rFonts w:ascii="Calibri" w:eastAsia="Times New Roman" w:hAnsi="Calibri" w:cs="Times New Roman"/>
@@ -1390,8 +1580,31 @@
                 <w:szCs w:val="22"/>
                 <w:lang w:val="bg-BG" w:eastAsia="bg-BG"/>
               </w:rPr>
-              <w:t>Cleanup Operations</w:t>
+              <w:t>Cleanup</w:t>
             </w:r>
+            <w:proofErr w:type="spellEnd"/>
+            <w:r>
+              <w:rPr>
+                <w:rFonts w:ascii="Calibri" w:eastAsia="Times New Roman" w:hAnsi="Calibri" w:cs="Times New Roman"/>
+                <w:color w:val="000000"/>
+                <w:sz w:val="22"/>
+                <w:szCs w:val="22"/>
+                <w:lang w:val="bg-BG" w:eastAsia="bg-BG"/>
+              </w:rPr>
+              <w:t xml:space="preserve"> </w:t>
+            </w:r>
+            <w:proofErr w:type="spellStart"/>
+            <w:r>
+              <w:rPr>
+                <w:rFonts w:ascii="Calibri" w:eastAsia="Times New Roman" w:hAnsi="Calibri" w:cs="Times New Roman"/>
+                <w:color w:val="000000"/>
+                <w:sz w:val="22"/>
+                <w:szCs w:val="22"/>
+                <w:lang w:val="bg-BG" w:eastAsia="bg-BG"/>
+              </w:rPr>
+              <w:t>Operations</w:t>
+            </w:r>
+            <w:proofErr w:type="spellEnd"/>
           </w:p>
         </w:tc>
         <w:tc>
@@ -1449,6 +1662,7 @@
                 <w:lang w:val="bg-BG" w:eastAsia="bg-BG"/>
               </w:rPr>
             </w:pPr>
+            <w:proofErr w:type="spellStart"/>
             <w:r>
               <w:rPr>
                 <w:rFonts w:ascii="Calibri" w:eastAsia="Times New Roman" w:hAnsi="Calibri" w:cs="Times New Roman"/>
@@ -1459,6 +1673,7 @@
               </w:rPr>
               <w:t>Admin</w:t>
             </w:r>
+            <w:proofErr w:type="spellEnd"/>
           </w:p>
         </w:tc>
         <w:tc>
@@ -1479,6 +1694,7 @@
                 <w:lang w:val="bg-BG" w:eastAsia="bg-BG"/>
               </w:rPr>
             </w:pPr>
+            <w:proofErr w:type="spellStart"/>
             <w:r>
               <w:rPr>
                 <w:rFonts w:ascii="Calibri" w:eastAsia="Times New Roman" w:hAnsi="Calibri" w:cs="Times New Roman"/>
@@ -1489,6 +1705,7 @@
               </w:rPr>
               <w:t>Events</w:t>
             </w:r>
+            <w:proofErr w:type="spellEnd"/>
           </w:p>
         </w:tc>
         <w:tc>
@@ -1545,6 +1762,7 @@
                 <w:lang w:val="bg-BG" w:eastAsia="bg-BG"/>
               </w:rPr>
             </w:pPr>
+            <w:proofErr w:type="spellStart"/>
             <w:r>
               <w:rPr>
                 <w:rFonts w:ascii="Calibri" w:eastAsia="Times New Roman" w:hAnsi="Calibri" w:cs="Times New Roman"/>
@@ -1555,6 +1773,7 @@
               </w:rPr>
               <w:t>Admin</w:t>
             </w:r>
+            <w:proofErr w:type="spellEnd"/>
           </w:p>
         </w:tc>
         <w:tc>
@@ -1575,6 +1794,7 @@
                 <w:lang w:val="bg-BG" w:eastAsia="bg-BG"/>
               </w:rPr>
             </w:pPr>
+            <w:proofErr w:type="spellStart"/>
             <w:r>
               <w:rPr>
                 <w:rFonts w:ascii="Calibri" w:eastAsia="Times New Roman" w:hAnsi="Calibri" w:cs="Times New Roman"/>
@@ -1583,8 +1803,31 @@
                 <w:szCs w:val="22"/>
                 <w:lang w:val="bg-BG" w:eastAsia="bg-BG"/>
               </w:rPr>
-              <w:t>Feedback Reports</w:t>
+              <w:t>Feedback</w:t>
             </w:r>
+            <w:proofErr w:type="spellEnd"/>
+            <w:r>
+              <w:rPr>
+                <w:rFonts w:ascii="Calibri" w:eastAsia="Times New Roman" w:hAnsi="Calibri" w:cs="Times New Roman"/>
+                <w:color w:val="000000"/>
+                <w:sz w:val="22"/>
+                <w:szCs w:val="22"/>
+                <w:lang w:val="bg-BG" w:eastAsia="bg-BG"/>
+              </w:rPr>
+              <w:t xml:space="preserve"> </w:t>
+            </w:r>
+            <w:proofErr w:type="spellStart"/>
+            <w:r>
+              <w:rPr>
+                <w:rFonts w:ascii="Calibri" w:eastAsia="Times New Roman" w:hAnsi="Calibri" w:cs="Times New Roman"/>
+                <w:color w:val="000000"/>
+                <w:sz w:val="22"/>
+                <w:szCs w:val="22"/>
+                <w:lang w:val="bg-BG" w:eastAsia="bg-BG"/>
+              </w:rPr>
+              <w:t>Reports</w:t>
+            </w:r>
+            <w:proofErr w:type="spellEnd"/>
           </w:p>
         </w:tc>
         <w:tc>
@@ -1642,6 +1885,7 @@
                 <w:lang w:val="bg-BG" w:eastAsia="bg-BG"/>
               </w:rPr>
             </w:pPr>
+            <w:proofErr w:type="spellStart"/>
             <w:r>
               <w:rPr>
                 <w:rFonts w:ascii="Calibri" w:eastAsia="Times New Roman" w:hAnsi="Calibri" w:cs="Times New Roman"/>
@@ -1652,6 +1896,7 @@
               </w:rPr>
               <w:t>Admin</w:t>
             </w:r>
+            <w:proofErr w:type="spellEnd"/>
           </w:p>
         </w:tc>
         <w:tc>
@@ -1672,6 +1917,7 @@
                 <w:lang w:val="bg-BG" w:eastAsia="bg-BG"/>
               </w:rPr>
             </w:pPr>
+            <w:proofErr w:type="spellStart"/>
             <w:r>
               <w:rPr>
                 <w:rFonts w:ascii="Calibri" w:eastAsia="Times New Roman" w:hAnsi="Calibri" w:cs="Times New Roman"/>
@@ -1682,6 +1928,7 @@
               </w:rPr>
               <w:t>Files</w:t>
             </w:r>
+            <w:proofErr w:type="spellEnd"/>
           </w:p>
         </w:tc>
         <w:tc>
@@ -1738,6 +1985,7 @@
                 <w:lang w:val="bg-BG" w:eastAsia="bg-BG"/>
               </w:rPr>
             </w:pPr>
+            <w:proofErr w:type="spellStart"/>
             <w:r>
               <w:rPr>
                 <w:rFonts w:ascii="Calibri" w:eastAsia="Times New Roman" w:hAnsi="Calibri" w:cs="Times New Roman"/>
@@ -1748,6 +1996,7 @@
               </w:rPr>
               <w:t>Admin</w:t>
             </w:r>
+            <w:proofErr w:type="spellEnd"/>
           </w:p>
         </w:tc>
         <w:tc>
@@ -1768,6 +2017,7 @@
                 <w:lang w:val="bg-BG" w:eastAsia="bg-BG"/>
               </w:rPr>
             </w:pPr>
+            <w:proofErr w:type="spellStart"/>
             <w:r>
               <w:rPr>
                 <w:rFonts w:ascii="Calibri" w:eastAsia="Times New Roman" w:hAnsi="Calibri" w:cs="Times New Roman"/>
@@ -1776,8 +2026,31 @@
                 <w:szCs w:val="22"/>
                 <w:lang w:val="bg-BG" w:eastAsia="bg-BG"/>
               </w:rPr>
-              <w:t>Moved Lectures</w:t>
+              <w:t>Moved</w:t>
             </w:r>
+            <w:proofErr w:type="spellEnd"/>
+            <w:r>
+              <w:rPr>
+                <w:rFonts w:ascii="Calibri" w:eastAsia="Times New Roman" w:hAnsi="Calibri" w:cs="Times New Roman"/>
+                <w:color w:val="000000"/>
+                <w:sz w:val="22"/>
+                <w:szCs w:val="22"/>
+                <w:lang w:val="bg-BG" w:eastAsia="bg-BG"/>
+              </w:rPr>
+              <w:t xml:space="preserve"> </w:t>
+            </w:r>
+            <w:proofErr w:type="spellStart"/>
+            <w:r>
+              <w:rPr>
+                <w:rFonts w:ascii="Calibri" w:eastAsia="Times New Roman" w:hAnsi="Calibri" w:cs="Times New Roman"/>
+                <w:color w:val="000000"/>
+                <w:sz w:val="22"/>
+                <w:szCs w:val="22"/>
+                <w:lang w:val="bg-BG" w:eastAsia="bg-BG"/>
+              </w:rPr>
+              <w:t>Lectures</w:t>
+            </w:r>
+            <w:proofErr w:type="spellEnd"/>
           </w:p>
         </w:tc>
         <w:tc>
@@ -1835,6 +2108,7 @@
                 <w:lang w:val="bg-BG" w:eastAsia="bg-BG"/>
               </w:rPr>
             </w:pPr>
+            <w:proofErr w:type="spellStart"/>
             <w:r>
               <w:rPr>
                 <w:rFonts w:ascii="Calibri" w:eastAsia="Times New Roman" w:hAnsi="Calibri" w:cs="Times New Roman"/>
@@ -1845,6 +2119,7 @@
               </w:rPr>
               <w:t>Admin</w:t>
             </w:r>
+            <w:proofErr w:type="spellEnd"/>
           </w:p>
         </w:tc>
         <w:tc>
@@ -1865,6 +2140,7 @@
                 <w:lang w:val="bg-BG" w:eastAsia="bg-BG"/>
               </w:rPr>
             </w:pPr>
+            <w:proofErr w:type="spellStart"/>
             <w:r>
               <w:rPr>
                 <w:rFonts w:ascii="Calibri" w:eastAsia="Times New Roman" w:hAnsi="Calibri" w:cs="Times New Roman"/>
@@ -1875,6 +2151,7 @@
               </w:rPr>
               <w:t>Pages</w:t>
             </w:r>
+            <w:proofErr w:type="spellEnd"/>
           </w:p>
         </w:tc>
         <w:tc>
@@ -1931,6 +2208,7 @@
                 <w:lang w:val="bg-BG" w:eastAsia="bg-BG"/>
               </w:rPr>
             </w:pPr>
+            <w:proofErr w:type="spellStart"/>
             <w:r>
               <w:rPr>
                 <w:rFonts w:ascii="Calibri" w:eastAsia="Times New Roman" w:hAnsi="Calibri" w:cs="Times New Roman"/>
@@ -1941,6 +2219,7 @@
               </w:rPr>
               <w:t>Admin</w:t>
             </w:r>
+            <w:proofErr w:type="spellEnd"/>
           </w:p>
         </w:tc>
         <w:tc>
@@ -1961,6 +2240,7 @@
                 <w:lang w:val="bg-BG" w:eastAsia="bg-BG"/>
               </w:rPr>
             </w:pPr>
+            <w:proofErr w:type="spellStart"/>
             <w:r>
               <w:rPr>
                 <w:rFonts w:ascii="Calibri" w:eastAsia="Times New Roman" w:hAnsi="Calibri" w:cs="Times New Roman"/>
@@ -1971,6 +2251,7 @@
               </w:rPr>
               <w:t>Polls</w:t>
             </w:r>
+            <w:proofErr w:type="spellEnd"/>
           </w:p>
         </w:tc>
         <w:tc>
@@ -2028,6 +2309,7 @@
                 <w:lang w:val="bg-BG" w:eastAsia="bg-BG"/>
               </w:rPr>
             </w:pPr>
+            <w:proofErr w:type="spellStart"/>
             <w:r>
               <w:rPr>
                 <w:rFonts w:ascii="Calibri" w:eastAsia="Times New Roman" w:hAnsi="Calibri" w:cs="Times New Roman"/>
@@ -2038,6 +2320,7 @@
               </w:rPr>
               <w:t>Admin</w:t>
             </w:r>
+            <w:proofErr w:type="spellEnd"/>
           </w:p>
         </w:tc>
         <w:tc>
@@ -2058,6 +2341,7 @@
                 <w:lang w:val="bg-BG" w:eastAsia="bg-BG"/>
               </w:rPr>
             </w:pPr>
+            <w:proofErr w:type="spellStart"/>
             <w:r>
               <w:rPr>
                 <w:rFonts w:ascii="Calibri" w:eastAsia="Times New Roman" w:hAnsi="Calibri" w:cs="Times New Roman"/>
@@ -2066,8 +2350,31 @@
                 <w:szCs w:val="22"/>
                 <w:lang w:val="bg-BG" w:eastAsia="bg-BG"/>
               </w:rPr>
-              <w:t>Searched Words</w:t>
+              <w:t>Searched</w:t>
             </w:r>
+            <w:proofErr w:type="spellEnd"/>
+            <w:r>
+              <w:rPr>
+                <w:rFonts w:ascii="Calibri" w:eastAsia="Times New Roman" w:hAnsi="Calibri" w:cs="Times New Roman"/>
+                <w:color w:val="000000"/>
+                <w:sz w:val="22"/>
+                <w:szCs w:val="22"/>
+                <w:lang w:val="bg-BG" w:eastAsia="bg-BG"/>
+              </w:rPr>
+              <w:t xml:space="preserve"> </w:t>
+            </w:r>
+            <w:proofErr w:type="spellStart"/>
+            <w:r>
+              <w:rPr>
+                <w:rFonts w:ascii="Calibri" w:eastAsia="Times New Roman" w:hAnsi="Calibri" w:cs="Times New Roman"/>
+                <w:color w:val="000000"/>
+                <w:sz w:val="22"/>
+                <w:szCs w:val="22"/>
+                <w:lang w:val="bg-BG" w:eastAsia="bg-BG"/>
+              </w:rPr>
+              <w:t>Words</w:t>
+            </w:r>
+            <w:proofErr w:type="spellEnd"/>
           </w:p>
         </w:tc>
         <w:tc>
@@ -2124,6 +2431,7 @@
                 <w:lang w:val="bg-BG" w:eastAsia="bg-BG"/>
               </w:rPr>
             </w:pPr>
+            <w:proofErr w:type="spellStart"/>
             <w:r>
               <w:rPr>
                 <w:rFonts w:ascii="Calibri" w:eastAsia="Times New Roman" w:hAnsi="Calibri" w:cs="Times New Roman"/>
@@ -2134,6 +2442,7 @@
               </w:rPr>
               <w:t>Admin</w:t>
             </w:r>
+            <w:proofErr w:type="spellEnd"/>
           </w:p>
         </w:tc>
         <w:tc>
@@ -2154,6 +2463,7 @@
                 <w:lang w:val="bg-BG" w:eastAsia="bg-BG"/>
               </w:rPr>
             </w:pPr>
+            <w:proofErr w:type="spellStart"/>
             <w:r>
               <w:rPr>
                 <w:rFonts w:ascii="Calibri" w:eastAsia="Times New Roman" w:hAnsi="Calibri" w:cs="Times New Roman"/>
@@ -2164,6 +2474,7 @@
               </w:rPr>
               <w:t>Settings</w:t>
             </w:r>
+            <w:proofErr w:type="spellEnd"/>
           </w:p>
         </w:tc>
         <w:tc>
@@ -2221,6 +2532,7 @@
                 <w:lang w:val="bg-BG" w:eastAsia="bg-BG"/>
               </w:rPr>
             </w:pPr>
+            <w:proofErr w:type="spellStart"/>
             <w:r>
               <w:rPr>
                 <w:rFonts w:ascii="Calibri" w:eastAsia="Times New Roman" w:hAnsi="Calibri" w:cs="Times New Roman"/>
@@ -2231,6 +2543,7 @@
               </w:rPr>
               <w:t>Admin</w:t>
             </w:r>
+            <w:proofErr w:type="spellEnd"/>
           </w:p>
         </w:tc>
         <w:tc>
@@ -2251,6 +2564,7 @@
                 <w:lang w:val="bg-BG" w:eastAsia="bg-BG"/>
               </w:rPr>
             </w:pPr>
+            <w:proofErr w:type="spellStart"/>
             <w:r>
               <w:rPr>
                 <w:rFonts w:ascii="Calibri" w:eastAsia="Times New Roman" w:hAnsi="Calibri" w:cs="Times New Roman"/>
@@ -2259,7 +2573,18 @@
                 <w:szCs w:val="22"/>
                 <w:lang w:val="bg-BG" w:eastAsia="bg-BG"/>
               </w:rPr>
-              <w:t>Training Rooms</w:t>
+              <w:t>Training</w:t>
+            </w:r>
+            <w:proofErr w:type="spellEnd"/>
+            <w:r>
+              <w:rPr>
+                <w:rFonts w:ascii="Calibri" w:eastAsia="Times New Roman" w:hAnsi="Calibri" w:cs="Times New Roman"/>
+                <w:color w:val="000000"/>
+                <w:sz w:val="22"/>
+                <w:szCs w:val="22"/>
+                <w:lang w:val="bg-BG" w:eastAsia="bg-BG"/>
+              </w:rPr>
+              <w:t xml:space="preserve"> Rooms</w:t>
             </w:r>
           </w:p>
         </w:tc>
@@ -2317,6 +2642,7 @@
                 <w:lang w:val="bg-BG" w:eastAsia="bg-BG"/>
               </w:rPr>
             </w:pPr>
+            <w:proofErr w:type="spellStart"/>
             <w:r>
               <w:rPr>
                 <w:rFonts w:ascii="Calibri" w:eastAsia="Times New Roman" w:hAnsi="Calibri" w:cs="Times New Roman"/>
@@ -2325,8 +2651,31 @@
                 <w:szCs w:val="22"/>
                 <w:lang w:val="bg-BG" w:eastAsia="bg-BG"/>
               </w:rPr>
-              <w:t>Front End</w:t>
+              <w:t>Front</w:t>
             </w:r>
+            <w:proofErr w:type="spellEnd"/>
+            <w:r>
+              <w:rPr>
+                <w:rFonts w:ascii="Calibri" w:eastAsia="Times New Roman" w:hAnsi="Calibri" w:cs="Times New Roman"/>
+                <w:color w:val="000000"/>
+                <w:sz w:val="22"/>
+                <w:szCs w:val="22"/>
+                <w:lang w:val="bg-BG" w:eastAsia="bg-BG"/>
+              </w:rPr>
+              <w:t xml:space="preserve"> </w:t>
+            </w:r>
+            <w:proofErr w:type="spellStart"/>
+            <w:r>
+              <w:rPr>
+                <w:rFonts w:ascii="Calibri" w:eastAsia="Times New Roman" w:hAnsi="Calibri" w:cs="Times New Roman"/>
+                <w:color w:val="000000"/>
+                <w:sz w:val="22"/>
+                <w:szCs w:val="22"/>
+                <w:lang w:val="bg-BG" w:eastAsia="bg-BG"/>
+              </w:rPr>
+              <w:t>End</w:t>
+            </w:r>
+            <w:proofErr w:type="spellEnd"/>
           </w:p>
         </w:tc>
         <w:tc>
@@ -2347,6 +2696,7 @@
                 <w:lang w:val="bg-BG" w:eastAsia="bg-BG"/>
               </w:rPr>
             </w:pPr>
+            <w:proofErr w:type="spellStart"/>
             <w:r>
               <w:rPr>
                 <w:rFonts w:ascii="Calibri" w:eastAsia="Times New Roman" w:hAnsi="Calibri" w:cs="Times New Roman"/>
@@ -2357,6 +2707,7 @@
               </w:rPr>
               <w:t>Navigation</w:t>
             </w:r>
+            <w:proofErr w:type="spellEnd"/>
           </w:p>
         </w:tc>
         <w:tc>
@@ -2414,6 +2765,7 @@
                 <w:lang w:eastAsia="bg-BG"/>
               </w:rPr>
             </w:pPr>
+            <w:proofErr w:type="spellStart"/>
             <w:r>
               <w:rPr>
                 <w:rFonts w:ascii="Calibri" w:eastAsia="Times New Roman" w:hAnsi="Calibri" w:cs="Times New Roman"/>
@@ -2422,8 +2774,31 @@
                 <w:szCs w:val="22"/>
                 <w:lang w:val="bg-BG" w:eastAsia="bg-BG"/>
               </w:rPr>
-              <w:t>Front End</w:t>
+              <w:t>Front</w:t>
             </w:r>
+            <w:proofErr w:type="spellEnd"/>
+            <w:r>
+              <w:rPr>
+                <w:rFonts w:ascii="Calibri" w:eastAsia="Times New Roman" w:hAnsi="Calibri" w:cs="Times New Roman"/>
+                <w:color w:val="000000"/>
+                <w:sz w:val="22"/>
+                <w:szCs w:val="22"/>
+                <w:lang w:val="bg-BG" w:eastAsia="bg-BG"/>
+              </w:rPr>
+              <w:t xml:space="preserve"> </w:t>
+            </w:r>
+            <w:proofErr w:type="spellStart"/>
+            <w:r>
+              <w:rPr>
+                <w:rFonts w:ascii="Calibri" w:eastAsia="Times New Roman" w:hAnsi="Calibri" w:cs="Times New Roman"/>
+                <w:color w:val="000000"/>
+                <w:sz w:val="22"/>
+                <w:szCs w:val="22"/>
+                <w:lang w:val="bg-BG" w:eastAsia="bg-BG"/>
+              </w:rPr>
+              <w:t>End</w:t>
+            </w:r>
+            <w:proofErr w:type="spellEnd"/>
           </w:p>
         </w:tc>
         <w:tc>
@@ -2444,6 +2819,7 @@
                 <w:lang w:eastAsia="bg-BG"/>
               </w:rPr>
             </w:pPr>
+            <w:proofErr w:type="spellStart"/>
             <w:r>
               <w:rPr>
                 <w:rFonts w:ascii="Calibri" w:eastAsia="Times New Roman" w:hAnsi="Calibri" w:cs="Times New Roman"/>
@@ -2452,8 +2828,31 @@
                 <w:szCs w:val="22"/>
                 <w:lang w:val="bg-BG" w:eastAsia="bg-BG"/>
               </w:rPr>
-              <w:t>User Settings</w:t>
+              <w:t>User</w:t>
             </w:r>
+            <w:proofErr w:type="spellEnd"/>
+            <w:r>
+              <w:rPr>
+                <w:rFonts w:ascii="Calibri" w:eastAsia="Times New Roman" w:hAnsi="Calibri" w:cs="Times New Roman"/>
+                <w:color w:val="000000"/>
+                <w:sz w:val="22"/>
+                <w:szCs w:val="22"/>
+                <w:lang w:val="bg-BG" w:eastAsia="bg-BG"/>
+              </w:rPr>
+              <w:t xml:space="preserve"> </w:t>
+            </w:r>
+            <w:proofErr w:type="spellStart"/>
+            <w:r>
+              <w:rPr>
+                <w:rFonts w:ascii="Calibri" w:eastAsia="Times New Roman" w:hAnsi="Calibri" w:cs="Times New Roman"/>
+                <w:color w:val="000000"/>
+                <w:sz w:val="22"/>
+                <w:szCs w:val="22"/>
+                <w:lang w:val="bg-BG" w:eastAsia="bg-BG"/>
+              </w:rPr>
+              <w:t>Settings</w:t>
+            </w:r>
+            <w:proofErr w:type="spellEnd"/>
           </w:p>
         </w:tc>
         <w:tc>
@@ -2545,6 +2944,7 @@
                 <w:lang w:val="bg-BG" w:eastAsia="bg-BG"/>
               </w:rPr>
             </w:pPr>
+            <w:proofErr w:type="spellStart"/>
             <w:r>
               <w:rPr>
                 <w:rFonts w:ascii="Calibri" w:eastAsia="Times New Roman" w:hAnsi="Calibri" w:cs="Times New Roman"/>
@@ -2555,6 +2955,7 @@
               <w:lastRenderedPageBreak/>
               <w:t>Priority</w:t>
             </w:r>
+            <w:proofErr w:type="spellEnd"/>
           </w:p>
         </w:tc>
         <w:tc>
@@ -2575,6 +2976,7 @@
                 <w:lang w:val="bg-BG" w:eastAsia="bg-BG"/>
               </w:rPr>
             </w:pPr>
+            <w:proofErr w:type="spellStart"/>
             <w:r>
               <w:rPr>
                 <w:rFonts w:ascii="Calibri" w:eastAsia="Times New Roman" w:hAnsi="Calibri" w:cs="Times New Roman"/>
@@ -2591,7 +2993,47 @@
                 <w:szCs w:val="22"/>
                 <w:lang w:val="bg-BG" w:eastAsia="bg-BG"/>
               </w:rPr>
-              <w:t>mber of T</w:t>
+              <w:t>mber</w:t>
+            </w:r>
+            <w:proofErr w:type="spellEnd"/>
+            <w:r>
+              <w:rPr>
+                <w:rFonts w:ascii="Calibri" w:eastAsia="Times New Roman" w:hAnsi="Calibri" w:cs="Times New Roman"/>
+                <w:sz w:val="22"/>
+                <w:szCs w:val="22"/>
+                <w:lang w:val="bg-BG" w:eastAsia="bg-BG"/>
+              </w:rPr>
+              <w:t xml:space="preserve"> </w:t>
+            </w:r>
+            <w:proofErr w:type="spellStart"/>
+            <w:r>
+              <w:rPr>
+                <w:rFonts w:ascii="Calibri" w:eastAsia="Times New Roman" w:hAnsi="Calibri" w:cs="Times New Roman"/>
+                <w:sz w:val="22"/>
+                <w:szCs w:val="22"/>
+                <w:lang w:val="bg-BG" w:eastAsia="bg-BG"/>
+              </w:rPr>
+              <w:t>of</w:t>
+            </w:r>
+            <w:proofErr w:type="spellEnd"/>
+            <w:r>
+              <w:rPr>
+                <w:rFonts w:ascii="Calibri" w:eastAsia="Times New Roman" w:hAnsi="Calibri" w:cs="Times New Roman"/>
+                <w:sz w:val="22"/>
+                <w:szCs w:val="22"/>
+                <w:lang w:val="bg-BG" w:eastAsia="bg-BG"/>
+              </w:rPr>
+              <w:t xml:space="preserve"> </w:t>
+            </w:r>
+            <w:proofErr w:type="spellStart"/>
+            <w:r>
+              <w:rPr>
+                <w:rFonts w:ascii="Calibri" w:eastAsia="Times New Roman" w:hAnsi="Calibri" w:cs="Times New Roman"/>
+                <w:sz w:val="22"/>
+                <w:szCs w:val="22"/>
+                <w:lang w:val="bg-BG" w:eastAsia="bg-BG"/>
+              </w:rPr>
+              <w:t>T</w:t>
             </w:r>
             <w:r>
               <w:rPr>
@@ -2600,7 +3042,17 @@
                 <w:szCs w:val="22"/>
                 <w:lang w:val="bg-BG" w:eastAsia="bg-BG"/>
               </w:rPr>
-              <w:t xml:space="preserve">est </w:t>
+              <w:t>est</w:t>
+            </w:r>
+            <w:proofErr w:type="spellEnd"/>
+            <w:r>
+              <w:rPr>
+                <w:rFonts w:ascii="Calibri" w:eastAsia="Times New Roman" w:hAnsi="Calibri" w:cs="Times New Roman"/>
+                <w:sz w:val="22"/>
+                <w:szCs w:val="22"/>
+                <w:lang w:val="bg-BG" w:eastAsia="bg-BG"/>
+              </w:rPr>
+              <w:t xml:space="preserve"> </w:t>
             </w:r>
             <w:r>
               <w:rPr>
@@ -2611,6 +3063,7 @@
               </w:rPr>
               <w:t>C</w:t>
             </w:r>
+            <w:proofErr w:type="spellStart"/>
             <w:r>
               <w:rPr>
                 <w:rFonts w:ascii="Calibri" w:eastAsia="Times New Roman" w:hAnsi="Calibri" w:cs="Times New Roman"/>
@@ -2620,6 +3073,7 @@
               </w:rPr>
               <w:t>ases</w:t>
             </w:r>
+            <w:proofErr w:type="spellEnd"/>
           </w:p>
         </w:tc>
       </w:tr>
@@ -2967,6 +3421,7 @@
                 <w:lang w:val="bg-BG" w:eastAsia="bg-BG"/>
               </w:rPr>
             </w:pPr>
+            <w:proofErr w:type="spellStart"/>
             <w:r>
               <w:rPr>
                 <w:rFonts w:ascii="Calibri" w:eastAsia="Times New Roman" w:hAnsi="Calibri" w:cs="Times New Roman"/>
@@ -2976,6 +3431,7 @@
               </w:rPr>
               <w:t>Tool</w:t>
             </w:r>
+            <w:proofErr w:type="spellEnd"/>
           </w:p>
         </w:tc>
         <w:tc>
@@ -2996,6 +3452,7 @@
                 <w:lang w:val="bg-BG" w:eastAsia="bg-BG"/>
               </w:rPr>
             </w:pPr>
+            <w:proofErr w:type="spellStart"/>
             <w:r>
               <w:rPr>
                 <w:rFonts w:ascii="Calibri" w:eastAsia="Times New Roman" w:hAnsi="Calibri" w:cs="Times New Roman"/>
@@ -3003,8 +3460,49 @@
                 <w:szCs w:val="22"/>
                 <w:lang w:val="bg-BG" w:eastAsia="bg-BG"/>
               </w:rPr>
-              <w:t>Automated Tests Count</w:t>
+              <w:t>Automated</w:t>
             </w:r>
+            <w:proofErr w:type="spellEnd"/>
+            <w:r>
+              <w:rPr>
+                <w:rFonts w:ascii="Calibri" w:eastAsia="Times New Roman" w:hAnsi="Calibri" w:cs="Times New Roman"/>
+                <w:sz w:val="22"/>
+                <w:szCs w:val="22"/>
+                <w:lang w:val="bg-BG" w:eastAsia="bg-BG"/>
+              </w:rPr>
+              <w:t xml:space="preserve"> </w:t>
+            </w:r>
+            <w:proofErr w:type="spellStart"/>
+            <w:r>
+              <w:rPr>
+                <w:rFonts w:ascii="Calibri" w:eastAsia="Times New Roman" w:hAnsi="Calibri" w:cs="Times New Roman"/>
+                <w:sz w:val="22"/>
+                <w:szCs w:val="22"/>
+                <w:lang w:val="bg-BG" w:eastAsia="bg-BG"/>
+              </w:rPr>
+              <w:t>Tests</w:t>
+            </w:r>
+            <w:proofErr w:type="spellEnd"/>
+            <w:r>
+              <w:rPr>
+                <w:rFonts w:ascii="Calibri" w:eastAsia="Times New Roman" w:hAnsi="Calibri" w:cs="Times New Roman"/>
+                <w:sz w:val="22"/>
+                <w:szCs w:val="22"/>
+                <w:lang w:val="bg-BG" w:eastAsia="bg-BG"/>
+              </w:rPr>
+              <w:t xml:space="preserve"> </w:t>
+            </w:r>
+            <w:proofErr w:type="spellStart"/>
+            <w:r>
+              <w:rPr>
+                <w:rFonts w:ascii="Calibri" w:eastAsia="Times New Roman" w:hAnsi="Calibri" w:cs="Times New Roman"/>
+                <w:sz w:val="22"/>
+                <w:szCs w:val="22"/>
+                <w:lang w:val="bg-BG" w:eastAsia="bg-BG"/>
+              </w:rPr>
+              <w:t>Count</w:t>
+            </w:r>
+            <w:proofErr w:type="spellEnd"/>
           </w:p>
         </w:tc>
         <w:tc>
@@ -3026,6 +3524,7 @@
                 <w:lang w:val="bg-BG" w:eastAsia="bg-BG"/>
               </w:rPr>
             </w:pPr>
+            <w:proofErr w:type="spellStart"/>
             <w:r>
               <w:rPr>
                 <w:rFonts w:ascii="Calibri" w:eastAsia="Times New Roman" w:hAnsi="Calibri" w:cs="Times New Roman"/>
@@ -3035,6 +3534,7 @@
               </w:rPr>
               <w:t>Pass</w:t>
             </w:r>
+            <w:proofErr w:type="spellEnd"/>
           </w:p>
         </w:tc>
         <w:tc>
@@ -3056,6 +3556,7 @@
                 <w:lang w:val="bg-BG" w:eastAsia="bg-BG"/>
               </w:rPr>
             </w:pPr>
+            <w:proofErr w:type="spellStart"/>
             <w:r>
               <w:rPr>
                 <w:rFonts w:ascii="Calibri" w:eastAsia="Times New Roman" w:hAnsi="Calibri" w:cs="Times New Roman"/>
@@ -3065,6 +3566,7 @@
               </w:rPr>
               <w:t>Fail</w:t>
             </w:r>
+            <w:proofErr w:type="spellEnd"/>
           </w:p>
         </w:tc>
       </w:tr>
@@ -3090,6 +3592,7 @@
                 <w:lang w:val="bg-BG" w:eastAsia="bg-BG"/>
               </w:rPr>
             </w:pPr>
+            <w:proofErr w:type="spellStart"/>
             <w:r>
               <w:rPr>
                 <w:rFonts w:ascii="Calibri" w:eastAsia="Times New Roman" w:hAnsi="Calibri" w:cs="Times New Roman"/>
@@ -3098,8 +3601,31 @@
                 <w:szCs w:val="22"/>
                 <w:lang w:val="bg-BG" w:eastAsia="bg-BG"/>
               </w:rPr>
-              <w:t>Test Studio</w:t>
+              <w:t>Test</w:t>
             </w:r>
+            <w:proofErr w:type="spellEnd"/>
+            <w:r>
+              <w:rPr>
+                <w:rFonts w:ascii="Calibri" w:eastAsia="Times New Roman" w:hAnsi="Calibri" w:cs="Times New Roman"/>
+                <w:color w:val="000000"/>
+                <w:sz w:val="22"/>
+                <w:szCs w:val="22"/>
+                <w:lang w:val="bg-BG" w:eastAsia="bg-BG"/>
+              </w:rPr>
+              <w:t xml:space="preserve"> </w:t>
+            </w:r>
+            <w:proofErr w:type="spellStart"/>
+            <w:r>
+              <w:rPr>
+                <w:rFonts w:ascii="Calibri" w:eastAsia="Times New Roman" w:hAnsi="Calibri" w:cs="Times New Roman"/>
+                <w:color w:val="000000"/>
+                <w:sz w:val="22"/>
+                <w:szCs w:val="22"/>
+                <w:lang w:val="bg-BG" w:eastAsia="bg-BG"/>
+              </w:rPr>
+              <w:t>Studio</w:t>
+            </w:r>
+            <w:proofErr w:type="spellEnd"/>
           </w:p>
         </w:tc>
         <w:tc>
@@ -3401,9 +3927,8 @@
     <w:p/>
     <w:p/>
     <w:p/>
-    <w:bookmarkStart w:id="0" w:name="_GoBack"/>
-    <w:bookmarkStart w:id="1" w:name="_MON_1513160071"/>
-    <w:bookmarkEnd w:id="1"/>
+    <w:bookmarkStart w:id="0" w:name="_MON_1513160071"/>
+    <w:bookmarkEnd w:id="0"/>
     <w:p>
       <w:r>
         <w:object w:dxaOrig="9883" w:dyaOrig="6164">
@@ -3426,13 +3951,12 @@
             <v:path o:extrusionok="f" gradientshapeok="t" o:connecttype="rect"/>
             <o:lock v:ext="edit" aspectratio="t"/>
           </v:shapetype>
-          <v:shape id="_x0000_i1033" type="#_x0000_t75" style="width:494.4pt;height:315.6pt" o:ole="">
+          <v:shape id="_x0000_i1025" type="#_x0000_t75" style="width:494.4pt;height:315.6pt" o:ole="">
             <v:imagedata r:id="rId15" o:title=""/>
           </v:shape>
-          <o:OLEObject Type="Embed" ProgID="Excel.Sheet.12" ShapeID="_x0000_i1033" DrawAspect="Content" ObjectID="_1513162782" r:id="rId16"/>
+          <o:OLEObject Type="Embed" ProgID="Excel.Sheet.12" ShapeID="_x0000_i1025" DrawAspect="Content" ObjectID="_1513237385" r:id="rId16"/>
         </w:object>
       </w:r>
-      <w:bookmarkEnd w:id="0"/>
     </w:p>
     <w:p/>
     <w:p>
@@ -3491,6 +4015,7 @@
                 <w:lang w:val="bg-BG" w:eastAsia="bg-BG"/>
               </w:rPr>
             </w:pPr>
+            <w:proofErr w:type="spellStart"/>
             <w:r>
               <w:rPr>
                 <w:rFonts w:ascii="Calibri" w:eastAsia="Times New Roman" w:hAnsi="Calibri" w:cs="Times New Roman"/>
@@ -3499,6 +4024,137 @@
                 <w:lang w:val="bg-BG" w:eastAsia="bg-BG"/>
               </w:rPr>
               <w:t>Module</w:t>
+            </w:r>
+            <w:proofErr w:type="spellEnd"/>
+          </w:p>
+        </w:tc>
+        <w:tc>
+          <w:tcPr>
+            <w:tcW w:w="2280" w:type="dxa"/>
+            <w:noWrap/>
+            <w:hideMark/>
+          </w:tcPr>
+          <w:p>
+            <w:pPr>
+              <w:spacing w:before="0" w:after="0"/>
+              <w:jc w:val="center"/>
+              <w:cnfStyle w:val="100000000000" w:firstRow="1" w:lastRow="0" w:firstColumn="0" w:lastColumn="0" w:oddVBand="0" w:evenVBand="0" w:oddHBand="0" w:evenHBand="0" w:firstRowFirstColumn="0" w:firstRowLastColumn="0" w:lastRowFirstColumn="0" w:lastRowLastColumn="0"/>
+              <w:rPr>
+                <w:rFonts w:ascii="Calibri" w:eastAsia="Times New Roman" w:hAnsi="Calibri" w:cs="Times New Roman"/>
+                <w:sz w:val="22"/>
+                <w:szCs w:val="22"/>
+                <w:lang w:val="bg-BG" w:eastAsia="bg-BG"/>
+              </w:rPr>
+            </w:pPr>
+            <w:proofErr w:type="spellStart"/>
+            <w:r>
+              <w:rPr>
+                <w:rFonts w:ascii="Calibri" w:eastAsia="Times New Roman" w:hAnsi="Calibri" w:cs="Times New Roman"/>
+                <w:sz w:val="22"/>
+                <w:szCs w:val="22"/>
+                <w:lang w:val="bg-BG" w:eastAsia="bg-BG"/>
+              </w:rPr>
+              <w:t>Bugs</w:t>
+            </w:r>
+            <w:proofErr w:type="spellEnd"/>
+            <w:r>
+              <w:rPr>
+                <w:rFonts w:ascii="Calibri" w:eastAsia="Times New Roman" w:hAnsi="Calibri" w:cs="Times New Roman"/>
+                <w:sz w:val="22"/>
+                <w:szCs w:val="22"/>
+                <w:lang w:val="bg-BG" w:eastAsia="bg-BG"/>
+              </w:rPr>
+              <w:t xml:space="preserve"> </w:t>
+            </w:r>
+            <w:proofErr w:type="spellStart"/>
+            <w:r>
+              <w:rPr>
+                <w:rFonts w:ascii="Calibri" w:eastAsia="Times New Roman" w:hAnsi="Calibri" w:cs="Times New Roman"/>
+                <w:sz w:val="22"/>
+                <w:szCs w:val="22"/>
+                <w:lang w:val="bg-BG" w:eastAsia="bg-BG"/>
+              </w:rPr>
+              <w:t>Found</w:t>
+            </w:r>
+            <w:proofErr w:type="spellEnd"/>
+          </w:p>
+        </w:tc>
+        <w:tc>
+          <w:tcPr>
+            <w:tcW w:w="3714" w:type="dxa"/>
+            <w:noWrap/>
+            <w:hideMark/>
+          </w:tcPr>
+          <w:p>
+            <w:pPr>
+              <w:spacing w:before="0" w:after="0"/>
+              <w:jc w:val="center"/>
+              <w:cnfStyle w:val="100000000000" w:firstRow="1" w:lastRow="0" w:firstColumn="0" w:lastColumn="0" w:oddVBand="0" w:evenVBand="0" w:oddHBand="0" w:evenHBand="0" w:firstRowFirstColumn="0" w:firstRowLastColumn="0" w:lastRowFirstColumn="0" w:lastRowLastColumn="0"/>
+              <w:rPr>
+                <w:rFonts w:ascii="Calibri" w:eastAsia="Times New Roman" w:hAnsi="Calibri" w:cs="Times New Roman"/>
+                <w:color w:val="000000"/>
+                <w:sz w:val="22"/>
+                <w:szCs w:val="22"/>
+                <w:lang w:val="bg-BG" w:eastAsia="bg-BG"/>
+              </w:rPr>
+            </w:pPr>
+            <w:proofErr w:type="spellStart"/>
+            <w:r>
+              <w:rPr>
+                <w:rFonts w:ascii="Calibri" w:eastAsia="Times New Roman" w:hAnsi="Calibri" w:cs="Times New Roman"/>
+                <w:sz w:val="22"/>
+                <w:szCs w:val="22"/>
+                <w:lang w:val="bg-BG" w:eastAsia="bg-BG"/>
+              </w:rPr>
+              <w:t>Severity</w:t>
+            </w:r>
+            <w:proofErr w:type="spellEnd"/>
+          </w:p>
+        </w:tc>
+      </w:tr>
+      <w:tr>
+        <w:trPr>
+          <w:trHeight w:val="300"/>
+        </w:trPr>
+        <w:tc>
+          <w:tcPr>
+            <w:cnfStyle w:val="001000000000" w:firstRow="0" w:lastRow="0" w:firstColumn="1" w:lastColumn="0" w:oddVBand="0" w:evenVBand="0" w:oddHBand="0" w:evenHBand="0" w:firstRowFirstColumn="0" w:firstRowLastColumn="0" w:lastRowFirstColumn="0" w:lastRowLastColumn="0"/>
+            <w:tcW w:w="3366" w:type="dxa"/>
+            <w:noWrap/>
+            <w:hideMark/>
+          </w:tcPr>
+          <w:p>
+            <w:pPr>
+              <w:spacing w:before="0" w:after="0"/>
+              <w:rPr>
+                <w:rFonts w:ascii="Calibri" w:eastAsia="Times New Roman" w:hAnsi="Calibri" w:cs="Times New Roman"/>
+                <w:color w:val="000000"/>
+                <w:sz w:val="22"/>
+                <w:szCs w:val="22"/>
+                <w:lang w:val="bg-BG" w:eastAsia="bg-BG"/>
+              </w:rPr>
+            </w:pPr>
+            <w:proofErr w:type="spellStart"/>
+            <w:r>
+              <w:rPr>
+                <w:rFonts w:ascii="Calibri" w:eastAsia="Times New Roman" w:hAnsi="Calibri" w:cs="Times New Roman"/>
+                <w:color w:val="000000"/>
+                <w:sz w:val="22"/>
+                <w:szCs w:val="22"/>
+                <w:lang w:val="bg-BG" w:eastAsia="bg-BG"/>
+              </w:rPr>
+              <w:t>Training</w:t>
+            </w:r>
+            <w:proofErr w:type="spellEnd"/>
+            <w:r>
+              <w:rPr>
+                <w:rFonts w:ascii="Calibri" w:eastAsia="Times New Roman" w:hAnsi="Calibri" w:cs="Times New Roman"/>
+                <w:color w:val="000000"/>
+                <w:sz w:val="22"/>
+                <w:szCs w:val="22"/>
+                <w:lang w:val="bg-BG" w:eastAsia="bg-BG"/>
+              </w:rPr>
+              <w:t xml:space="preserve"> Rooms</w:t>
             </w:r>
           </w:p>
         </w:tc>
@@ -3512,9 +4168,10 @@
             <w:pPr>
               <w:spacing w:before="0" w:after="0"/>
               <w:jc w:val="center"/>
-              <w:cnfStyle w:val="100000000000" w:firstRow="1" w:lastRow="0" w:firstColumn="0" w:lastColumn="0" w:oddVBand="0" w:evenVBand="0" w:oddHBand="0" w:evenHBand="0" w:firstRowFirstColumn="0" w:firstRowLastColumn="0" w:lastRowFirstColumn="0" w:lastRowLastColumn="0"/>
-              <w:rPr>
-                <w:rFonts w:ascii="Calibri" w:eastAsia="Times New Roman" w:hAnsi="Calibri" w:cs="Times New Roman"/>
+              <w:cnfStyle w:val="000000000000" w:firstRow="0" w:lastRow="0" w:firstColumn="0" w:lastColumn="0" w:oddVBand="0" w:evenVBand="0" w:oddHBand="0" w:evenHBand="0" w:firstRowFirstColumn="0" w:firstRowLastColumn="0" w:lastRowFirstColumn="0" w:lastRowLastColumn="0"/>
+              <w:rPr>
+                <w:rFonts w:ascii="Calibri" w:eastAsia="Times New Roman" w:hAnsi="Calibri" w:cs="Times New Roman"/>
+                <w:color w:val="000000"/>
                 <w:sz w:val="22"/>
                 <w:szCs w:val="22"/>
                 <w:lang w:val="bg-BG" w:eastAsia="bg-BG"/>
@@ -3523,11 +4180,12 @@
             <w:r>
               <w:rPr>
                 <w:rFonts w:ascii="Calibri" w:eastAsia="Times New Roman" w:hAnsi="Calibri" w:cs="Times New Roman"/>
-                <w:sz w:val="22"/>
-                <w:szCs w:val="22"/>
-                <w:lang w:val="bg-BG" w:eastAsia="bg-BG"/>
-              </w:rPr>
-              <w:t>Bugs Found</w:t>
+                <w:color w:val="000000"/>
+                <w:sz w:val="22"/>
+                <w:szCs w:val="22"/>
+                <w:lang w:val="bg-BG" w:eastAsia="bg-BG"/>
+              </w:rPr>
+              <w:t>9</w:t>
             </w:r>
           </w:p>
         </w:tc>
@@ -3541,23 +4199,131 @@
             <w:pPr>
               <w:spacing w:before="0" w:after="0"/>
               <w:jc w:val="center"/>
-              <w:cnfStyle w:val="100000000000" w:firstRow="1" w:lastRow="0" w:firstColumn="0" w:lastColumn="0" w:oddVBand="0" w:evenVBand="0" w:oddHBand="0" w:evenHBand="0" w:firstRowFirstColumn="0" w:firstRowLastColumn="0" w:lastRowFirstColumn="0" w:lastRowLastColumn="0"/>
-              <w:rPr>
-                <w:rFonts w:ascii="Calibri" w:eastAsia="Times New Roman" w:hAnsi="Calibri" w:cs="Times New Roman"/>
-                <w:color w:val="000000"/>
-                <w:sz w:val="22"/>
-                <w:szCs w:val="22"/>
-                <w:lang w:val="bg-BG" w:eastAsia="bg-BG"/>
+              <w:cnfStyle w:val="000000000000" w:firstRow="0" w:lastRow="0" w:firstColumn="0" w:lastColumn="0" w:oddVBand="0" w:evenVBand="0" w:oddHBand="0" w:evenHBand="0" w:firstRowFirstColumn="0" w:firstRowLastColumn="0" w:lastRowFirstColumn="0" w:lastRowLastColumn="0"/>
+              <w:rPr>
+                <w:rFonts w:ascii="Calibri" w:eastAsia="Times New Roman" w:hAnsi="Calibri" w:cs="Times New Roman"/>
+                <w:color w:val="000000"/>
+                <w:sz w:val="22"/>
+                <w:szCs w:val="22"/>
+                <w:lang w:val="bg-BG" w:eastAsia="bg-BG"/>
+              </w:rPr>
+            </w:pPr>
+            <w:proofErr w:type="spellStart"/>
+            <w:r>
+              <w:rPr>
+                <w:rFonts w:ascii="Calibri" w:eastAsia="Times New Roman" w:hAnsi="Calibri" w:cs="Times New Roman"/>
+                <w:color w:val="000000"/>
+                <w:sz w:val="22"/>
+                <w:szCs w:val="22"/>
+                <w:lang w:val="bg-BG" w:eastAsia="bg-BG"/>
+              </w:rPr>
+              <w:t>Me</w:t>
+            </w:r>
+            <w:r>
+              <w:rPr>
+                <w:rFonts w:ascii="Calibri" w:eastAsia="Times New Roman" w:hAnsi="Calibri" w:cs="Times New Roman"/>
+                <w:color w:val="000000"/>
+                <w:sz w:val="22"/>
+                <w:szCs w:val="22"/>
+                <w:lang w:val="bg-BG" w:eastAsia="bg-BG"/>
+              </w:rPr>
+              <w:t>dium</w:t>
+            </w:r>
+            <w:proofErr w:type="spellEnd"/>
+          </w:p>
+        </w:tc>
+      </w:tr>
+      <w:tr>
+        <w:trPr>
+          <w:cnfStyle w:val="000000010000" w:firstRow="0" w:lastRow="0" w:firstColumn="0" w:lastColumn="0" w:oddVBand="0" w:evenVBand="0" w:oddHBand="0" w:evenHBand="1" w:firstRowFirstColumn="0" w:firstRowLastColumn="0" w:lastRowFirstColumn="0" w:lastRowLastColumn="0"/>
+          <w:trHeight w:val="300"/>
+        </w:trPr>
+        <w:tc>
+          <w:tcPr>
+            <w:cnfStyle w:val="001000000000" w:firstRow="0" w:lastRow="0" w:firstColumn="1" w:lastColumn="0" w:oddVBand="0" w:evenVBand="0" w:oddHBand="0" w:evenHBand="0" w:firstRowFirstColumn="0" w:firstRowLastColumn="0" w:lastRowFirstColumn="0" w:lastRowLastColumn="0"/>
+            <w:tcW w:w="3366" w:type="dxa"/>
+            <w:noWrap/>
+          </w:tcPr>
+          <w:p>
+            <w:pPr>
+              <w:spacing w:before="0" w:after="0"/>
+              <w:rPr>
+                <w:rFonts w:ascii="Calibri" w:eastAsia="Times New Roman" w:hAnsi="Calibri" w:cs="Times New Roman"/>
+                <w:color w:val="000000"/>
+                <w:sz w:val="22"/>
+                <w:szCs w:val="22"/>
+                <w:lang w:eastAsia="bg-BG"/>
               </w:rPr>
             </w:pPr>
             <w:r>
               <w:rPr>
                 <w:rFonts w:ascii="Calibri" w:eastAsia="Times New Roman" w:hAnsi="Calibri" w:cs="Times New Roman"/>
-                <w:sz w:val="22"/>
-                <w:szCs w:val="22"/>
-                <w:lang w:val="bg-BG" w:eastAsia="bg-BG"/>
-              </w:rPr>
-              <w:t>Severity</w:t>
+                <w:color w:val="000000"/>
+                <w:sz w:val="22"/>
+                <w:szCs w:val="22"/>
+                <w:lang w:eastAsia="bg-BG"/>
+              </w:rPr>
+              <w:t>Application for Software Academy</w:t>
+            </w:r>
+          </w:p>
+        </w:tc>
+        <w:tc>
+          <w:tcPr>
+            <w:tcW w:w="2280" w:type="dxa"/>
+            <w:noWrap/>
+          </w:tcPr>
+          <w:p>
+            <w:pPr>
+              <w:spacing w:before="0" w:after="0"/>
+              <w:jc w:val="center"/>
+              <w:cnfStyle w:val="000000010000" w:firstRow="0" w:lastRow="0" w:firstColumn="0" w:lastColumn="0" w:oddVBand="0" w:evenVBand="0" w:oddHBand="0" w:evenHBand="1" w:firstRowFirstColumn="0" w:firstRowLastColumn="0" w:lastRowFirstColumn="0" w:lastRowLastColumn="0"/>
+              <w:rPr>
+                <w:rFonts w:ascii="Calibri" w:eastAsia="Times New Roman" w:hAnsi="Calibri" w:cs="Times New Roman"/>
+                <w:color w:val="000000"/>
+                <w:sz w:val="22"/>
+                <w:szCs w:val="22"/>
+                <w:lang w:eastAsia="bg-BG"/>
+              </w:rPr>
+            </w:pPr>
+            <w:r>
+              <w:rPr>
+                <w:rFonts w:ascii="Calibri" w:eastAsia="Times New Roman" w:hAnsi="Calibri" w:cs="Times New Roman"/>
+                <w:color w:val="000000"/>
+                <w:sz w:val="22"/>
+                <w:szCs w:val="22"/>
+                <w:lang w:eastAsia="bg-BG"/>
+              </w:rPr>
+              <w:t>1</w:t>
+            </w:r>
+          </w:p>
+        </w:tc>
+        <w:tc>
+          <w:tcPr>
+            <w:tcW w:w="3714" w:type="dxa"/>
+            <w:noWrap/>
+          </w:tcPr>
+          <w:p>
+            <w:pPr>
+              <w:spacing w:before="0" w:after="0"/>
+              <w:jc w:val="center"/>
+              <w:cnfStyle w:val="000000010000" w:firstRow="0" w:lastRow="0" w:firstColumn="0" w:lastColumn="0" w:oddVBand="0" w:evenVBand="0" w:oddHBand="0" w:evenHBand="1" w:firstRowFirstColumn="0" w:firstRowLastColumn="0" w:lastRowFirstColumn="0" w:lastRowLastColumn="0"/>
+              <w:rPr>
+                <w:rFonts w:ascii="Calibri" w:eastAsia="Times New Roman" w:hAnsi="Calibri" w:cs="Times New Roman"/>
+                <w:color w:val="000000"/>
+                <w:sz w:val="22"/>
+                <w:szCs w:val="22"/>
+                <w:lang w:eastAsia="bg-BG"/>
+              </w:rPr>
+            </w:pPr>
+            <w:r>
+              <w:rPr>
+                <w:rFonts w:ascii="Calibri" w:eastAsia="Times New Roman" w:hAnsi="Calibri" w:cs="Times New Roman"/>
+                <w:color w:val="000000"/>
+                <w:sz w:val="22"/>
+                <w:szCs w:val="22"/>
+                <w:lang w:eastAsia="bg-BG"/>
+              </w:rPr>
+              <w:t>Critical</w:t>
             </w:r>
           </w:p>
         </w:tc>
@@ -3584,6 +4350,7 @@
                 <w:lang w:val="bg-BG" w:eastAsia="bg-BG"/>
               </w:rPr>
             </w:pPr>
+            <w:proofErr w:type="spellStart"/>
             <w:r>
               <w:rPr>
                 <w:rFonts w:ascii="Calibri" w:eastAsia="Times New Roman" w:hAnsi="Calibri" w:cs="Times New Roman"/>
@@ -3592,8 +4359,31 @@
                 <w:szCs w:val="22"/>
                 <w:lang w:val="bg-BG" w:eastAsia="bg-BG"/>
               </w:rPr>
-              <w:t>Training Rooms</w:t>
+              <w:t>User</w:t>
             </w:r>
+            <w:proofErr w:type="spellEnd"/>
+            <w:r>
+              <w:rPr>
+                <w:rFonts w:ascii="Calibri" w:eastAsia="Times New Roman" w:hAnsi="Calibri" w:cs="Times New Roman"/>
+                <w:color w:val="000000"/>
+                <w:sz w:val="22"/>
+                <w:szCs w:val="22"/>
+                <w:lang w:val="bg-BG" w:eastAsia="bg-BG"/>
+              </w:rPr>
+              <w:t xml:space="preserve"> </w:t>
+            </w:r>
+            <w:proofErr w:type="spellStart"/>
+            <w:r>
+              <w:rPr>
+                <w:rFonts w:ascii="Calibri" w:eastAsia="Times New Roman" w:hAnsi="Calibri" w:cs="Times New Roman"/>
+                <w:color w:val="000000"/>
+                <w:sz w:val="22"/>
+                <w:szCs w:val="22"/>
+                <w:lang w:val="bg-BG" w:eastAsia="bg-BG"/>
+              </w:rPr>
+              <w:t>Settings</w:t>
+            </w:r>
+            <w:proofErr w:type="spellEnd"/>
           </w:p>
         </w:tc>
         <w:tc>
@@ -3623,7 +4413,7 @@
                 <w:szCs w:val="22"/>
                 <w:lang w:val="bg-BG" w:eastAsia="bg-BG"/>
               </w:rPr>
-              <w:t>9</w:t>
+              <w:t>2</w:t>
             </w:r>
           </w:p>
         </w:tc>
@@ -3643,7 +4433,7 @@
                 <w:color w:val="000000"/>
                 <w:sz w:val="22"/>
                 <w:szCs w:val="22"/>
-                <w:lang w:val="bg-BG" w:eastAsia="bg-BG"/>
+                <w:lang w:val="de-DE" w:eastAsia="bg-BG"/>
               </w:rPr>
             </w:pPr>
             <w:r>
@@ -3652,9 +4442,9 @@
                 <w:color w:val="000000"/>
                 <w:sz w:val="22"/>
                 <w:szCs w:val="22"/>
-                <w:lang w:val="bg-BG" w:eastAsia="bg-BG"/>
-              </w:rPr>
-              <w:t>Me</w:t>
+                <w:lang w:val="de-DE" w:eastAsia="bg-BG"/>
+              </w:rPr>
+              <w:t>M</w:t>
             </w:r>
             <w:r>
               <w:rPr>
@@ -3662,7 +4452,17 @@
                 <w:color w:val="000000"/>
                 <w:sz w:val="22"/>
                 <w:szCs w:val="22"/>
-                <w:lang w:val="bg-BG" w:eastAsia="bg-BG"/>
+                <w:lang w:val="de-DE" w:eastAsia="bg-BG"/>
+              </w:rPr>
+              <w:t>e</w:t>
+            </w:r>
+            <w:r>
+              <w:rPr>
+                <w:rFonts w:ascii="Calibri" w:eastAsia="Times New Roman" w:hAnsi="Calibri" w:cs="Times New Roman"/>
+                <w:color w:val="000000"/>
+                <w:sz w:val="22"/>
+                <w:szCs w:val="22"/>
+                <w:lang w:val="de-DE" w:eastAsia="bg-BG"/>
               </w:rPr>
               <w:t>dium</w:t>
             </w:r>
@@ -3688,7 +4488,7 @@
                 <w:color w:val="000000"/>
                 <w:sz w:val="22"/>
                 <w:szCs w:val="22"/>
-                <w:lang w:eastAsia="bg-BG"/>
+                <w:lang w:val="de-DE" w:eastAsia="bg-BG"/>
               </w:rPr>
             </w:pPr>
             <w:r>
@@ -3697,10 +4497,22 @@
                 <w:color w:val="000000"/>
                 <w:sz w:val="22"/>
                 <w:szCs w:val="22"/>
-                <w:lang w:eastAsia="bg-BG"/>
-              </w:rPr>
-              <w:t>Application for Software Academy</w:t>
+                <w:lang w:val="de-DE" w:eastAsia="bg-BG"/>
+              </w:rPr>
+              <w:t xml:space="preserve">Main </w:t>
             </w:r>
+            <w:proofErr w:type="spellStart"/>
+            <w:r>
+              <w:rPr>
+                <w:rFonts w:ascii="Calibri" w:eastAsia="Times New Roman" w:hAnsi="Calibri" w:cs="Times New Roman"/>
+                <w:color w:val="000000"/>
+                <w:sz w:val="22"/>
+                <w:szCs w:val="22"/>
+                <w:lang w:val="de-DE" w:eastAsia="bg-BG"/>
+              </w:rPr>
+              <w:t>Footer</w:t>
+            </w:r>
+            <w:proofErr w:type="spellEnd"/>
           </w:p>
         </w:tc>
         <w:tc>
@@ -3718,7 +4530,7 @@
                 <w:color w:val="000000"/>
                 <w:sz w:val="22"/>
                 <w:szCs w:val="22"/>
-                <w:lang w:eastAsia="bg-BG"/>
+                <w:lang w:val="de-DE" w:eastAsia="bg-BG"/>
               </w:rPr>
             </w:pPr>
             <w:r>
@@ -3727,9 +4539,9 @@
                 <w:color w:val="000000"/>
                 <w:sz w:val="22"/>
                 <w:szCs w:val="22"/>
-                <w:lang w:eastAsia="bg-BG"/>
-              </w:rPr>
-              <w:t>1</w:t>
+                <w:lang w:val="de-DE" w:eastAsia="bg-BG"/>
+              </w:rPr>
+              <w:t>2</w:t>
             </w:r>
           </w:p>
         </w:tc>
@@ -3748,7 +4560,7 @@
                 <w:color w:val="000000"/>
                 <w:sz w:val="22"/>
                 <w:szCs w:val="22"/>
-                <w:lang w:eastAsia="bg-BG"/>
+                <w:lang w:val="de-DE" w:eastAsia="bg-BG"/>
               </w:rPr>
             </w:pPr>
             <w:r>
@@ -3757,132 +4569,16 @@
                 <w:color w:val="000000"/>
                 <w:sz w:val="22"/>
                 <w:szCs w:val="22"/>
-                <w:lang w:eastAsia="bg-BG"/>
-              </w:rPr>
-              <w:t>Critical</w:t>
-            </w:r>
-          </w:p>
-        </w:tc>
-      </w:tr>
-      <w:tr>
-        <w:trPr>
-          <w:trHeight w:val="300"/>
-        </w:trPr>
-        <w:tc>
-          <w:tcPr>
-            <w:cnfStyle w:val="001000000000" w:firstRow="0" w:lastRow="0" w:firstColumn="1" w:lastColumn="0" w:oddVBand="0" w:evenVBand="0" w:oddHBand="0" w:evenHBand="0" w:firstRowFirstColumn="0" w:firstRowLastColumn="0" w:lastRowFirstColumn="0" w:lastRowLastColumn="0"/>
-            <w:tcW w:w="3366" w:type="dxa"/>
-            <w:noWrap/>
-            <w:hideMark/>
-          </w:tcPr>
-          <w:p>
-            <w:pPr>
-              <w:spacing w:before="0" w:after="0"/>
-              <w:rPr>
-                <w:rFonts w:ascii="Calibri" w:eastAsia="Times New Roman" w:hAnsi="Calibri" w:cs="Times New Roman"/>
-                <w:color w:val="000000"/>
-                <w:sz w:val="22"/>
-                <w:szCs w:val="22"/>
-                <w:lang w:val="bg-BG" w:eastAsia="bg-BG"/>
-              </w:rPr>
-            </w:pPr>
-            <w:r>
-              <w:rPr>
-                <w:rFonts w:ascii="Calibri" w:eastAsia="Times New Roman" w:hAnsi="Calibri" w:cs="Times New Roman"/>
-                <w:color w:val="000000"/>
-                <w:sz w:val="22"/>
-                <w:szCs w:val="22"/>
-                <w:lang w:val="bg-BG" w:eastAsia="bg-BG"/>
-              </w:rPr>
-              <w:t>User Settings</w:t>
-            </w:r>
-          </w:p>
-        </w:tc>
-        <w:tc>
-          <w:tcPr>
-            <w:tcW w:w="2280" w:type="dxa"/>
-            <w:noWrap/>
-            <w:hideMark/>
-          </w:tcPr>
-          <w:p>
-            <w:pPr>
-              <w:spacing w:before="0" w:after="0"/>
-              <w:jc w:val="center"/>
-              <w:cnfStyle w:val="000000000000" w:firstRow="0" w:lastRow="0" w:firstColumn="0" w:lastColumn="0" w:oddVBand="0" w:evenVBand="0" w:oddHBand="0" w:evenHBand="0" w:firstRowFirstColumn="0" w:firstRowLastColumn="0" w:lastRowFirstColumn="0" w:lastRowLastColumn="0"/>
-              <w:rPr>
-                <w:rFonts w:ascii="Calibri" w:eastAsia="Times New Roman" w:hAnsi="Calibri" w:cs="Times New Roman"/>
-                <w:color w:val="000000"/>
-                <w:sz w:val="22"/>
-                <w:szCs w:val="22"/>
-                <w:lang w:val="bg-BG" w:eastAsia="bg-BG"/>
-              </w:rPr>
-            </w:pPr>
-            <w:r>
-              <w:rPr>
-                <w:rFonts w:ascii="Calibri" w:eastAsia="Times New Roman" w:hAnsi="Calibri" w:cs="Times New Roman"/>
-                <w:color w:val="000000"/>
-                <w:sz w:val="22"/>
-                <w:szCs w:val="22"/>
-                <w:lang w:val="bg-BG" w:eastAsia="bg-BG"/>
-              </w:rPr>
-              <w:t>2</w:t>
-            </w:r>
-          </w:p>
-        </w:tc>
-        <w:tc>
-          <w:tcPr>
-            <w:tcW w:w="3714" w:type="dxa"/>
-            <w:noWrap/>
-            <w:hideMark/>
-          </w:tcPr>
-          <w:p>
-            <w:pPr>
-              <w:spacing w:before="0" w:after="0"/>
-              <w:jc w:val="center"/>
-              <w:cnfStyle w:val="000000000000" w:firstRow="0" w:lastRow="0" w:firstColumn="0" w:lastColumn="0" w:oddVBand="0" w:evenVBand="0" w:oddHBand="0" w:evenHBand="0" w:firstRowFirstColumn="0" w:firstRowLastColumn="0" w:lastRowFirstColumn="0" w:lastRowLastColumn="0"/>
-              <w:rPr>
-                <w:rFonts w:ascii="Calibri" w:eastAsia="Times New Roman" w:hAnsi="Calibri" w:cs="Times New Roman"/>
-                <w:color w:val="000000"/>
-                <w:sz w:val="22"/>
-                <w:szCs w:val="22"/>
                 <w:lang w:val="de-DE" w:eastAsia="bg-BG"/>
               </w:rPr>
-            </w:pPr>
-            <w:r>
-              <w:rPr>
-                <w:rFonts w:ascii="Calibri" w:eastAsia="Times New Roman" w:hAnsi="Calibri" w:cs="Times New Roman"/>
-                <w:color w:val="000000"/>
-                <w:sz w:val="22"/>
-                <w:szCs w:val="22"/>
-                <w:lang w:val="de-DE" w:eastAsia="bg-BG"/>
-              </w:rPr>
-              <w:t>M</w:t>
-            </w:r>
-            <w:r>
-              <w:rPr>
-                <w:rFonts w:ascii="Calibri" w:eastAsia="Times New Roman" w:hAnsi="Calibri" w:cs="Times New Roman"/>
-                <w:color w:val="000000"/>
-                <w:sz w:val="22"/>
-                <w:szCs w:val="22"/>
-                <w:lang w:val="de-DE" w:eastAsia="bg-BG"/>
-              </w:rPr>
-              <w:t>e</w:t>
-            </w:r>
-            <w:r>
-              <w:rPr>
-                <w:rFonts w:ascii="Calibri" w:eastAsia="Times New Roman" w:hAnsi="Calibri" w:cs="Times New Roman"/>
-                <w:color w:val="000000"/>
-                <w:sz w:val="22"/>
-                <w:szCs w:val="22"/>
-                <w:lang w:val="de-DE" w:eastAsia="bg-BG"/>
-              </w:rPr>
-              <w:t>dium</w:t>
+              <w:t>Low</w:t>
             </w:r>
           </w:p>
         </w:tc>
       </w:tr>
     </w:tbl>
     <w:p>
+      <w:bookmarkStart w:id="1" w:name="_GoBack"/>
       <w:r>
         <w:rPr>
           <w:noProof/>
@@ -3903,6 +4599,7 @@
           </wp:inline>
         </w:drawing>
       </w:r>
+      <w:bookmarkEnd w:id="1"/>
     </w:p>
     <w:p>
       <w:r>
@@ -3910,8 +4607,13 @@
       </w:r>
       <w:r>
         <w:lastRenderedPageBreak/>
-        <w:t>//TODO: Create Chart “Found Bugs” – Associated Bugs (inspired by Snejina</w:t>
+        <w:t xml:space="preserve">//TODO: Create Chart “Found Bugs” – Associated Bugs (inspired by </w:t>
       </w:r>
+      <w:proofErr w:type="spellStart"/>
+      <w:r>
+        <w:t>Snejina</w:t>
+      </w:r>
+      <w:proofErr w:type="spellEnd"/>
       <w:r>
         <w:sym w:font="Wingdings" w:char="F04A"/>
       </w:r>
@@ -10373,7 +11075,7 @@
             <c:strRef>
               <c:f>Sheet1!$A$2:$A$5</c:f>
               <c:strCache>
-                <c:ptCount val="3"/>
+                <c:ptCount val="4"/>
                 <c:pt idx="0">
                   <c:v>Training Rooms</c:v>
                 </c:pt>
@@ -10382,6 +11084,9 @@
                 </c:pt>
                 <c:pt idx="2">
                   <c:v>User Settings</c:v>
+                </c:pt>
+                <c:pt idx="3">
+                  <c:v>Main Footer</c:v>
                 </c:pt>
               </c:strCache>
             </c:strRef>
@@ -10399,6 +11104,9 @@
                   <c:v>1</c:v>
                 </c:pt>
                 <c:pt idx="2">
+                  <c:v>2</c:v>
+                </c:pt>
+                <c:pt idx="3">
                   <c:v>2</c:v>
                 </c:pt>
               </c:numCache>
@@ -10492,7 +11200,7 @@
             <c:strRef>
               <c:f>Sheet1!$A$2:$A$5</c:f>
               <c:strCache>
-                <c:ptCount val="3"/>
+                <c:ptCount val="4"/>
                 <c:pt idx="0">
                   <c:v>Training Rooms</c:v>
                 </c:pt>
@@ -10501,6 +11209,9 @@
                 </c:pt>
                 <c:pt idx="2">
                   <c:v>User Settings</c:v>
+                </c:pt>
+                <c:pt idx="3">
+                  <c:v>Main Footer</c:v>
                 </c:pt>
               </c:strCache>
             </c:strRef>
@@ -10512,13 +11223,16 @@
                 <c:formatCode>General</c:formatCode>
                 <c:ptCount val="4"/>
                 <c:pt idx="0">
-                  <c:v>2</c:v>
+                  <c:v>3</c:v>
                 </c:pt>
                 <c:pt idx="1">
                   <c:v>1</c:v>
                 </c:pt>
                 <c:pt idx="2">
                   <c:v>2</c:v>
+                </c:pt>
+                <c:pt idx="3">
+                  <c:v>4</c:v>
                 </c:pt>
               </c:numCache>
             </c:numRef>
@@ -10611,7 +11325,7 @@
             <c:strRef>
               <c:f>Sheet1!$A$2:$A$5</c:f>
               <c:strCache>
-                <c:ptCount val="3"/>
+                <c:ptCount val="4"/>
                 <c:pt idx="0">
                   <c:v>Training Rooms</c:v>
                 </c:pt>
@@ -10620,6 +11334,9 @@
                 </c:pt>
                 <c:pt idx="2">
                   <c:v>User Settings</c:v>
+                </c:pt>
+                <c:pt idx="3">
+                  <c:v>Main Footer</c:v>
                 </c:pt>
               </c:strCache>
             </c:strRef>
@@ -14850,7 +15567,7 @@
 </file>
 
 <file path=customXml/itemProps3.xml><?xml version="1.0" encoding="utf-8"?>
-<ds:datastoreItem xmlns:ds="http://schemas.openxmlformats.org/officeDocument/2006/customXml" ds:itemID="{1E2E9F5A-3209-4424-9F41-C65C1A73E0EC}">
+<ds:datastoreItem xmlns:ds="http://schemas.openxmlformats.org/officeDocument/2006/customXml" ds:itemID="{E38F393F-08D4-4598-9A18-C3E11CCE71E8}">
   <ds:schemaRefs>
     <ds:schemaRef ds:uri="http://schemas.openxmlformats.org/officeDocument/2006/bibliography"/>
   </ds:schemaRefs>

</xml_diff>

<commit_message>
Some small fixes in bugs found section
</commit_message>
<xml_diff>
--- a/Documents/Test Status Report.docx
+++ b/Documents/Test Status Report.docx
@@ -267,7 +267,15 @@
                                           <w:color w:val="FFFFFF" w:themeColor="background1"/>
                                           <w:lang w:val="de-DE"/>
                                         </w:rPr>
-                                        <w:t>elerik Ag</w:t>
+                                        <w:t xml:space="preserve">elerik </w:t>
+                                      </w:r>
+                                      <w:r>
+                                        <w:rPr>
+                                          <w:caps/>
+                                          <w:color w:val="FFFFFF" w:themeColor="background1"/>
+                                          <w:lang w:val="de-DE"/>
+                                        </w:rPr>
+                                        <w:t>ACADEMY</w:t>
                                       </w:r>
                                     </w:sdtContent>
                                   </w:sdt>
@@ -297,23 +305,7 @@
                                           <w:color w:val="FFFFFF" w:themeColor="background1"/>
                                           <w:lang w:val="de-DE"/>
                                         </w:rPr>
-                                        <w:t xml:space="preserve">33 Alexander Malinov </w:t>
-                                      </w:r>
-                                      <w:proofErr w:type="spellStart"/>
-                                      <w:r>
-                                        <w:rPr>
-                                          <w:color w:val="FFFFFF" w:themeColor="background1"/>
-                                          <w:lang w:val="de-DE"/>
-                                        </w:rPr>
-                                        <w:t>Blvd.Sofia</w:t>
-                                      </w:r>
-                                      <w:proofErr w:type="spellEnd"/>
-                                      <w:r>
-                                        <w:rPr>
-                                          <w:color w:val="FFFFFF" w:themeColor="background1"/>
-                                          <w:lang w:val="de-DE"/>
-                                        </w:rPr>
-                                        <w:t xml:space="preserve"> 1729, Bulgaria</w:t>
+                                        <w:t>33 Alexander Malinov Blvd.Sofia 1729, Bulgaria</w:t>
                                       </w:r>
                                     </w:sdtContent>
                                   </w:sdt>
@@ -444,6 +436,7 @@
                               <w:dataBinding w:prefixMappings="xmlns:ns0='http://purl.org/dc/elements/1.1/' xmlns:ns1='http://schemas.openxmlformats.org/package/2006/metadata/core-properties' " w:xpath="/ns1:coreProperties[1]/ns0:creator[1]" w:storeItemID="{6C3C8BC8-F283-45AE-878A-BAB7291924A1}"/>
                               <w:text/>
                             </w:sdtPr>
+                            <w:sdtEndPr/>
                             <w:sdtContent>
                               <w:p>
                                 <w:pPr>
@@ -488,6 +481,7 @@
                                 <w:dataBinding w:prefixMappings="xmlns:ns0='http://schemas.openxmlformats.org/officeDocument/2006/extended-properties' " w:xpath="/ns0:Properties[1]/ns0:Company[1]" w:storeItemID="{6668398D-A668-4E3E-A5EB-62B293D839F1}"/>
                                 <w:text/>
                               </w:sdtPr>
+                              <w:sdtEndPr/>
                               <w:sdtContent>
                                 <w:r>
                                   <w:rPr>
@@ -503,7 +497,15 @@
                                     <w:color w:val="FFFFFF" w:themeColor="background1"/>
                                     <w:lang w:val="de-DE"/>
                                   </w:rPr>
-                                  <w:t>elerik Ag</w:t>
+                                  <w:t xml:space="preserve">elerik </w:t>
+                                </w:r>
+                                <w:r>
+                                  <w:rPr>
+                                    <w:caps/>
+                                    <w:color w:val="FFFFFF" w:themeColor="background1"/>
+                                    <w:lang w:val="de-DE"/>
+                                  </w:rPr>
+                                  <w:t>ACADEMY</w:t>
                                 </w:r>
                               </w:sdtContent>
                             </w:sdt>
@@ -526,6 +528,7 @@
                                 <w:dataBinding w:prefixMappings="xmlns:ns0='http://schemas.microsoft.com/office/2006/coverPageProps' " w:xpath="/ns0:CoverPageProperties[1]/ns0:CompanyAddress[1]" w:storeItemID="{55AF091B-3C7A-41E3-B477-F2FDAA23CFDA}"/>
                                 <w:text/>
                               </w:sdtPr>
+                              <w:sdtEndPr/>
                               <w:sdtContent>
                                 <w:r>
                                   <w:rPr>
@@ -562,6 +565,7 @@
                               <w:dataBinding w:prefixMappings="xmlns:ns0='http://purl.org/dc/elements/1.1/' xmlns:ns1='http://schemas.openxmlformats.org/package/2006/metadata/core-properties' " w:xpath="/ns1:coreProperties[1]/ns0:title[1]" w:storeItemID="{6C3C8BC8-F283-45AE-878A-BAB7291924A1}"/>
                               <w:text/>
                             </w:sdtPr>
+                            <w:sdtEndPr/>
                             <w:sdtContent>
                               <w:p>
                                 <w:pPr>
@@ -688,7 +692,6 @@
                 <w:lang w:val="bg-BG" w:eastAsia="bg-BG"/>
               </w:rPr>
             </w:pPr>
-            <w:proofErr w:type="spellStart"/>
             <w:r>
               <w:rPr>
                 <w:rFonts w:ascii="Calibri" w:eastAsia="Times New Roman" w:hAnsi="Calibri" w:cs="Times New Roman"/>
@@ -698,7 +701,6 @@
               </w:rPr>
               <w:t>Area</w:t>
             </w:r>
-            <w:proofErr w:type="spellEnd"/>
           </w:p>
         </w:tc>
         <w:tc>
@@ -719,7 +721,6 @@
                 <w:lang w:val="bg-BG" w:eastAsia="bg-BG"/>
               </w:rPr>
             </w:pPr>
-            <w:proofErr w:type="spellStart"/>
             <w:r>
               <w:rPr>
                 <w:rFonts w:ascii="Calibri" w:eastAsia="Times New Roman" w:hAnsi="Calibri" w:cs="Times New Roman"/>
@@ -729,7 +730,6 @@
               </w:rPr>
               <w:t>Module</w:t>
             </w:r>
-            <w:proofErr w:type="spellEnd"/>
           </w:p>
         </w:tc>
         <w:tc>
@@ -750,7 +750,6 @@
                 <w:lang w:val="bg-BG" w:eastAsia="bg-BG"/>
               </w:rPr>
             </w:pPr>
-            <w:proofErr w:type="spellStart"/>
             <w:r>
               <w:rPr>
                 <w:rFonts w:ascii="Calibri" w:eastAsia="Times New Roman" w:hAnsi="Calibri" w:cs="Times New Roman"/>
@@ -758,9 +757,8 @@
                 <w:szCs w:val="22"/>
                 <w:lang w:val="bg-BG" w:eastAsia="bg-BG"/>
               </w:rPr>
-              <w:t>Test</w:t>
+              <w:t>Test Cases</w:t>
             </w:r>
-            <w:proofErr w:type="spellEnd"/>
             <w:r>
               <w:rPr>
                 <w:rFonts w:ascii="Calibri" w:eastAsia="Times New Roman" w:hAnsi="Calibri" w:cs="Times New Roman"/>
@@ -768,39 +766,8 @@
                 <w:szCs w:val="22"/>
                 <w:lang w:val="bg-BG" w:eastAsia="bg-BG"/>
               </w:rPr>
-              <w:t xml:space="preserve"> </w:t>
+              <w:t xml:space="preserve"> Count</w:t>
             </w:r>
-            <w:proofErr w:type="spellStart"/>
-            <w:r>
-              <w:rPr>
-                <w:rFonts w:ascii="Calibri" w:eastAsia="Times New Roman" w:hAnsi="Calibri" w:cs="Times New Roman"/>
-                <w:sz w:val="22"/>
-                <w:szCs w:val="22"/>
-                <w:lang w:val="bg-BG" w:eastAsia="bg-BG"/>
-              </w:rPr>
-              <w:t>Cases</w:t>
-            </w:r>
-            <w:proofErr w:type="spellEnd"/>
-            <w:r>
-              <w:rPr>
-                <w:rFonts w:ascii="Calibri" w:eastAsia="Times New Roman" w:hAnsi="Calibri" w:cs="Times New Roman"/>
-                <w:sz w:val="22"/>
-                <w:szCs w:val="22"/>
-                <w:lang w:val="bg-BG" w:eastAsia="bg-BG"/>
-              </w:rPr>
-              <w:t xml:space="preserve"> </w:t>
-            </w:r>
-            <w:proofErr w:type="spellStart"/>
-            <w:r>
-              <w:rPr>
-                <w:rFonts w:ascii="Calibri" w:eastAsia="Times New Roman" w:hAnsi="Calibri" w:cs="Times New Roman"/>
-                <w:sz w:val="22"/>
-                <w:szCs w:val="22"/>
-                <w:lang w:val="bg-BG" w:eastAsia="bg-BG"/>
-              </w:rPr>
-              <w:t>Count</w:t>
-            </w:r>
-            <w:proofErr w:type="spellEnd"/>
           </w:p>
         </w:tc>
       </w:tr>
@@ -826,7 +793,6 @@
                 <w:lang w:val="bg-BG" w:eastAsia="bg-BG"/>
               </w:rPr>
             </w:pPr>
-            <w:proofErr w:type="spellStart"/>
             <w:r>
               <w:rPr>
                 <w:rFonts w:ascii="Calibri" w:eastAsia="Times New Roman" w:hAnsi="Calibri" w:cs="Times New Roman"/>
@@ -837,7 +803,6 @@
               </w:rPr>
               <w:t>Admin</w:t>
             </w:r>
-            <w:proofErr w:type="spellEnd"/>
           </w:p>
         </w:tc>
         <w:tc>
@@ -858,7 +823,6 @@
                 <w:lang w:val="bg-BG" w:eastAsia="bg-BG"/>
               </w:rPr>
             </w:pPr>
-            <w:proofErr w:type="spellStart"/>
             <w:r>
               <w:rPr>
                 <w:rFonts w:ascii="Calibri" w:eastAsia="Times New Roman" w:hAnsi="Calibri" w:cs="Times New Roman"/>
@@ -867,31 +831,8 @@
                 <w:szCs w:val="22"/>
                 <w:lang w:val="bg-BG" w:eastAsia="bg-BG"/>
               </w:rPr>
-              <w:t>Additional</w:t>
+              <w:t>Additional Documents</w:t>
             </w:r>
-            <w:proofErr w:type="spellEnd"/>
-            <w:r>
-              <w:rPr>
-                <w:rFonts w:ascii="Calibri" w:eastAsia="Times New Roman" w:hAnsi="Calibri" w:cs="Times New Roman"/>
-                <w:color w:val="000000"/>
-                <w:sz w:val="22"/>
-                <w:szCs w:val="22"/>
-                <w:lang w:val="bg-BG" w:eastAsia="bg-BG"/>
-              </w:rPr>
-              <w:t xml:space="preserve"> </w:t>
-            </w:r>
-            <w:proofErr w:type="spellStart"/>
-            <w:r>
-              <w:rPr>
-                <w:rFonts w:ascii="Calibri" w:eastAsia="Times New Roman" w:hAnsi="Calibri" w:cs="Times New Roman"/>
-                <w:color w:val="000000"/>
-                <w:sz w:val="22"/>
-                <w:szCs w:val="22"/>
-                <w:lang w:val="bg-BG" w:eastAsia="bg-BG"/>
-              </w:rPr>
-              <w:t>Documents</w:t>
-            </w:r>
-            <w:proofErr w:type="spellEnd"/>
           </w:p>
         </w:tc>
         <w:tc>
@@ -949,7 +890,6 @@
                 <w:lang w:val="bg-BG" w:eastAsia="bg-BG"/>
               </w:rPr>
             </w:pPr>
-            <w:proofErr w:type="spellStart"/>
             <w:r>
               <w:rPr>
                 <w:rFonts w:ascii="Calibri" w:eastAsia="Times New Roman" w:hAnsi="Calibri" w:cs="Times New Roman"/>
@@ -960,7 +900,6 @@
               </w:rPr>
               <w:t>Admin</w:t>
             </w:r>
-            <w:proofErr w:type="spellEnd"/>
           </w:p>
         </w:tc>
         <w:tc>
@@ -981,7 +920,6 @@
                 <w:lang w:val="bg-BG" w:eastAsia="bg-BG"/>
               </w:rPr>
             </w:pPr>
-            <w:proofErr w:type="spellStart"/>
             <w:r>
               <w:rPr>
                 <w:rFonts w:ascii="Calibri" w:eastAsia="Times New Roman" w:hAnsi="Calibri" w:cs="Times New Roman"/>
@@ -992,7 +930,6 @@
               </w:rPr>
               <w:t>Calendar</w:t>
             </w:r>
-            <w:proofErr w:type="spellEnd"/>
           </w:p>
         </w:tc>
         <w:tc>
@@ -1049,7 +986,6 @@
                 <w:lang w:val="bg-BG" w:eastAsia="bg-BG"/>
               </w:rPr>
             </w:pPr>
-            <w:proofErr w:type="spellStart"/>
             <w:r>
               <w:rPr>
                 <w:rFonts w:ascii="Calibri" w:eastAsia="Times New Roman" w:hAnsi="Calibri" w:cs="Times New Roman"/>
@@ -1060,7 +996,6 @@
               </w:rPr>
               <w:t>Admin</w:t>
             </w:r>
-            <w:proofErr w:type="spellEnd"/>
           </w:p>
         </w:tc>
         <w:tc>
@@ -1081,7 +1016,6 @@
                 <w:lang w:val="bg-BG" w:eastAsia="bg-BG"/>
               </w:rPr>
             </w:pPr>
-            <w:proofErr w:type="spellStart"/>
             <w:r>
               <w:rPr>
                 <w:rFonts w:ascii="Calibri" w:eastAsia="Times New Roman" w:hAnsi="Calibri" w:cs="Times New Roman"/>
@@ -1090,31 +1024,8 @@
                 <w:szCs w:val="22"/>
                 <w:lang w:val="bg-BG" w:eastAsia="bg-BG"/>
               </w:rPr>
-              <w:t>Candidate</w:t>
+              <w:t>Candidate Correlations</w:t>
             </w:r>
-            <w:proofErr w:type="spellEnd"/>
-            <w:r>
-              <w:rPr>
-                <w:rFonts w:ascii="Calibri" w:eastAsia="Times New Roman" w:hAnsi="Calibri" w:cs="Times New Roman"/>
-                <w:color w:val="000000"/>
-                <w:sz w:val="22"/>
-                <w:szCs w:val="22"/>
-                <w:lang w:val="bg-BG" w:eastAsia="bg-BG"/>
-              </w:rPr>
-              <w:t xml:space="preserve"> </w:t>
-            </w:r>
-            <w:proofErr w:type="spellStart"/>
-            <w:r>
-              <w:rPr>
-                <w:rFonts w:ascii="Calibri" w:eastAsia="Times New Roman" w:hAnsi="Calibri" w:cs="Times New Roman"/>
-                <w:color w:val="000000"/>
-                <w:sz w:val="22"/>
-                <w:szCs w:val="22"/>
-                <w:lang w:val="bg-BG" w:eastAsia="bg-BG"/>
-              </w:rPr>
-              <w:t>Correlations</w:t>
-            </w:r>
-            <w:proofErr w:type="spellEnd"/>
           </w:p>
         </w:tc>
         <w:tc>
@@ -1172,7 +1083,6 @@
                 <w:lang w:val="bg-BG" w:eastAsia="bg-BG"/>
               </w:rPr>
             </w:pPr>
-            <w:proofErr w:type="spellStart"/>
             <w:r>
               <w:rPr>
                 <w:rFonts w:ascii="Calibri" w:eastAsia="Times New Roman" w:hAnsi="Calibri" w:cs="Times New Roman"/>
@@ -1183,7 +1093,6 @@
               </w:rPr>
               <w:t>Admin</w:t>
             </w:r>
-            <w:proofErr w:type="spellEnd"/>
           </w:p>
         </w:tc>
         <w:tc>
@@ -1204,7 +1113,6 @@
                 <w:lang w:val="bg-BG" w:eastAsia="bg-BG"/>
               </w:rPr>
             </w:pPr>
-            <w:proofErr w:type="spellStart"/>
             <w:r>
               <w:rPr>
                 <w:rFonts w:ascii="Calibri" w:eastAsia="Times New Roman" w:hAnsi="Calibri" w:cs="Times New Roman"/>
@@ -1213,53 +1121,8 @@
                 <w:szCs w:val="22"/>
                 <w:lang w:val="bg-BG" w:eastAsia="bg-BG"/>
               </w:rPr>
-              <w:t>Candidate</w:t>
+              <w:t>Candidate Entry Exam</w:t>
             </w:r>
-            <w:proofErr w:type="spellEnd"/>
-            <w:r>
-              <w:rPr>
-                <w:rFonts w:ascii="Calibri" w:eastAsia="Times New Roman" w:hAnsi="Calibri" w:cs="Times New Roman"/>
-                <w:color w:val="000000"/>
-                <w:sz w:val="22"/>
-                <w:szCs w:val="22"/>
-                <w:lang w:val="bg-BG" w:eastAsia="bg-BG"/>
-              </w:rPr>
-              <w:t xml:space="preserve"> </w:t>
-            </w:r>
-            <w:proofErr w:type="spellStart"/>
-            <w:r>
-              <w:rPr>
-                <w:rFonts w:ascii="Calibri" w:eastAsia="Times New Roman" w:hAnsi="Calibri" w:cs="Times New Roman"/>
-                <w:color w:val="000000"/>
-                <w:sz w:val="22"/>
-                <w:szCs w:val="22"/>
-                <w:lang w:val="bg-BG" w:eastAsia="bg-BG"/>
-              </w:rPr>
-              <w:t>Entry</w:t>
-            </w:r>
-            <w:proofErr w:type="spellEnd"/>
-            <w:r>
-              <w:rPr>
-                <w:rFonts w:ascii="Calibri" w:eastAsia="Times New Roman" w:hAnsi="Calibri" w:cs="Times New Roman"/>
-                <w:color w:val="000000"/>
-                <w:sz w:val="22"/>
-                <w:szCs w:val="22"/>
-                <w:lang w:val="bg-BG" w:eastAsia="bg-BG"/>
-              </w:rPr>
-              <w:t xml:space="preserve"> </w:t>
-            </w:r>
-            <w:proofErr w:type="spellStart"/>
-            <w:r>
-              <w:rPr>
-                <w:rFonts w:ascii="Calibri" w:eastAsia="Times New Roman" w:hAnsi="Calibri" w:cs="Times New Roman"/>
-                <w:color w:val="000000"/>
-                <w:sz w:val="22"/>
-                <w:szCs w:val="22"/>
-                <w:lang w:val="bg-BG" w:eastAsia="bg-BG"/>
-              </w:rPr>
-              <w:t>Exam</w:t>
-            </w:r>
-            <w:proofErr w:type="spellEnd"/>
           </w:p>
         </w:tc>
         <w:tc>
@@ -1316,7 +1179,6 @@
                 <w:lang w:val="bg-BG" w:eastAsia="bg-BG"/>
               </w:rPr>
             </w:pPr>
-            <w:proofErr w:type="spellStart"/>
             <w:r>
               <w:rPr>
                 <w:rFonts w:ascii="Calibri" w:eastAsia="Times New Roman" w:hAnsi="Calibri" w:cs="Times New Roman"/>
@@ -1327,7 +1189,6 @@
               </w:rPr>
               <w:t>Admin</w:t>
             </w:r>
-            <w:proofErr w:type="spellEnd"/>
           </w:p>
         </w:tc>
         <w:tc>
@@ -1348,7 +1209,6 @@
                 <w:lang w:val="bg-BG" w:eastAsia="bg-BG"/>
               </w:rPr>
             </w:pPr>
-            <w:proofErr w:type="spellStart"/>
             <w:r>
               <w:rPr>
                 <w:rFonts w:ascii="Calibri" w:eastAsia="Times New Roman" w:hAnsi="Calibri" w:cs="Times New Roman"/>
@@ -1359,7 +1219,6 @@
               </w:rPr>
               <w:t>Candidates</w:t>
             </w:r>
-            <w:proofErr w:type="spellEnd"/>
           </w:p>
         </w:tc>
         <w:tc>
@@ -1417,7 +1276,6 @@
                 <w:lang w:val="bg-BG" w:eastAsia="bg-BG"/>
               </w:rPr>
             </w:pPr>
-            <w:proofErr w:type="spellStart"/>
             <w:r>
               <w:rPr>
                 <w:rFonts w:ascii="Calibri" w:eastAsia="Times New Roman" w:hAnsi="Calibri" w:cs="Times New Roman"/>
@@ -1428,7 +1286,6 @@
               </w:rPr>
               <w:t>Admin</w:t>
             </w:r>
-            <w:proofErr w:type="spellEnd"/>
           </w:p>
         </w:tc>
         <w:tc>
@@ -1449,7 +1306,6 @@
                 <w:lang w:val="bg-BG" w:eastAsia="bg-BG"/>
               </w:rPr>
             </w:pPr>
-            <w:proofErr w:type="spellStart"/>
             <w:r>
               <w:rPr>
                 <w:rFonts w:ascii="Calibri" w:eastAsia="Times New Roman" w:hAnsi="Calibri" w:cs="Times New Roman"/>
@@ -1458,31 +1314,8 @@
                 <w:szCs w:val="22"/>
                 <w:lang w:val="bg-BG" w:eastAsia="bg-BG"/>
               </w:rPr>
-              <w:t>Check-In</w:t>
+              <w:t>Check-In Devices</w:t>
             </w:r>
-            <w:proofErr w:type="spellEnd"/>
-            <w:r>
-              <w:rPr>
-                <w:rFonts w:ascii="Calibri" w:eastAsia="Times New Roman" w:hAnsi="Calibri" w:cs="Times New Roman"/>
-                <w:color w:val="000000"/>
-                <w:sz w:val="22"/>
-                <w:szCs w:val="22"/>
-                <w:lang w:val="bg-BG" w:eastAsia="bg-BG"/>
-              </w:rPr>
-              <w:t xml:space="preserve"> </w:t>
-            </w:r>
-            <w:proofErr w:type="spellStart"/>
-            <w:r>
-              <w:rPr>
-                <w:rFonts w:ascii="Calibri" w:eastAsia="Times New Roman" w:hAnsi="Calibri" w:cs="Times New Roman"/>
-                <w:color w:val="000000"/>
-                <w:sz w:val="22"/>
-                <w:szCs w:val="22"/>
-                <w:lang w:val="bg-BG" w:eastAsia="bg-BG"/>
-              </w:rPr>
-              <w:t>Devices</w:t>
-            </w:r>
-            <w:proofErr w:type="spellEnd"/>
           </w:p>
         </w:tc>
         <w:tc>
@@ -1539,7 +1372,6 @@
                 <w:lang w:val="bg-BG" w:eastAsia="bg-BG"/>
               </w:rPr>
             </w:pPr>
-            <w:proofErr w:type="spellStart"/>
             <w:r>
               <w:rPr>
                 <w:rFonts w:ascii="Calibri" w:eastAsia="Times New Roman" w:hAnsi="Calibri" w:cs="Times New Roman"/>
@@ -1550,7 +1382,6 @@
               </w:rPr>
               <w:t>Admin</w:t>
             </w:r>
-            <w:proofErr w:type="spellEnd"/>
           </w:p>
         </w:tc>
         <w:tc>
@@ -1571,7 +1402,6 @@
                 <w:lang w:val="bg-BG" w:eastAsia="bg-BG"/>
               </w:rPr>
             </w:pPr>
-            <w:proofErr w:type="spellStart"/>
             <w:r>
               <w:rPr>
                 <w:rFonts w:ascii="Calibri" w:eastAsia="Times New Roman" w:hAnsi="Calibri" w:cs="Times New Roman"/>
@@ -1580,31 +1410,8 @@
                 <w:szCs w:val="22"/>
                 <w:lang w:val="bg-BG" w:eastAsia="bg-BG"/>
               </w:rPr>
-              <w:t>Cleanup</w:t>
+              <w:t>Cleanup Operations</w:t>
             </w:r>
-            <w:proofErr w:type="spellEnd"/>
-            <w:r>
-              <w:rPr>
-                <w:rFonts w:ascii="Calibri" w:eastAsia="Times New Roman" w:hAnsi="Calibri" w:cs="Times New Roman"/>
-                <w:color w:val="000000"/>
-                <w:sz w:val="22"/>
-                <w:szCs w:val="22"/>
-                <w:lang w:val="bg-BG" w:eastAsia="bg-BG"/>
-              </w:rPr>
-              <w:t xml:space="preserve"> </w:t>
-            </w:r>
-            <w:proofErr w:type="spellStart"/>
-            <w:r>
-              <w:rPr>
-                <w:rFonts w:ascii="Calibri" w:eastAsia="Times New Roman" w:hAnsi="Calibri" w:cs="Times New Roman"/>
-                <w:color w:val="000000"/>
-                <w:sz w:val="22"/>
-                <w:szCs w:val="22"/>
-                <w:lang w:val="bg-BG" w:eastAsia="bg-BG"/>
-              </w:rPr>
-              <w:t>Operations</w:t>
-            </w:r>
-            <w:proofErr w:type="spellEnd"/>
           </w:p>
         </w:tc>
         <w:tc>
@@ -1662,7 +1469,6 @@
                 <w:lang w:val="bg-BG" w:eastAsia="bg-BG"/>
               </w:rPr>
             </w:pPr>
-            <w:proofErr w:type="spellStart"/>
             <w:r>
               <w:rPr>
                 <w:rFonts w:ascii="Calibri" w:eastAsia="Times New Roman" w:hAnsi="Calibri" w:cs="Times New Roman"/>
@@ -1673,7 +1479,6 @@
               </w:rPr>
               <w:t>Admin</w:t>
             </w:r>
-            <w:proofErr w:type="spellEnd"/>
           </w:p>
         </w:tc>
         <w:tc>
@@ -1694,7 +1499,6 @@
                 <w:lang w:val="bg-BG" w:eastAsia="bg-BG"/>
               </w:rPr>
             </w:pPr>
-            <w:proofErr w:type="spellStart"/>
             <w:r>
               <w:rPr>
                 <w:rFonts w:ascii="Calibri" w:eastAsia="Times New Roman" w:hAnsi="Calibri" w:cs="Times New Roman"/>
@@ -1705,7 +1509,6 @@
               </w:rPr>
               <w:t>Events</w:t>
             </w:r>
-            <w:proofErr w:type="spellEnd"/>
           </w:p>
         </w:tc>
         <w:tc>
@@ -1762,7 +1565,6 @@
                 <w:lang w:val="bg-BG" w:eastAsia="bg-BG"/>
               </w:rPr>
             </w:pPr>
-            <w:proofErr w:type="spellStart"/>
             <w:r>
               <w:rPr>
                 <w:rFonts w:ascii="Calibri" w:eastAsia="Times New Roman" w:hAnsi="Calibri" w:cs="Times New Roman"/>
@@ -1773,7 +1575,6 @@
               </w:rPr>
               <w:t>Admin</w:t>
             </w:r>
-            <w:proofErr w:type="spellEnd"/>
           </w:p>
         </w:tc>
         <w:tc>
@@ -1794,7 +1595,6 @@
                 <w:lang w:val="bg-BG" w:eastAsia="bg-BG"/>
               </w:rPr>
             </w:pPr>
-            <w:proofErr w:type="spellStart"/>
             <w:r>
               <w:rPr>
                 <w:rFonts w:ascii="Calibri" w:eastAsia="Times New Roman" w:hAnsi="Calibri" w:cs="Times New Roman"/>
@@ -1803,31 +1603,8 @@
                 <w:szCs w:val="22"/>
                 <w:lang w:val="bg-BG" w:eastAsia="bg-BG"/>
               </w:rPr>
-              <w:t>Feedback</w:t>
+              <w:t>Feedback Reports</w:t>
             </w:r>
-            <w:proofErr w:type="spellEnd"/>
-            <w:r>
-              <w:rPr>
-                <w:rFonts w:ascii="Calibri" w:eastAsia="Times New Roman" w:hAnsi="Calibri" w:cs="Times New Roman"/>
-                <w:color w:val="000000"/>
-                <w:sz w:val="22"/>
-                <w:szCs w:val="22"/>
-                <w:lang w:val="bg-BG" w:eastAsia="bg-BG"/>
-              </w:rPr>
-              <w:t xml:space="preserve"> </w:t>
-            </w:r>
-            <w:proofErr w:type="spellStart"/>
-            <w:r>
-              <w:rPr>
-                <w:rFonts w:ascii="Calibri" w:eastAsia="Times New Roman" w:hAnsi="Calibri" w:cs="Times New Roman"/>
-                <w:color w:val="000000"/>
-                <w:sz w:val="22"/>
-                <w:szCs w:val="22"/>
-                <w:lang w:val="bg-BG" w:eastAsia="bg-BG"/>
-              </w:rPr>
-              <w:t>Reports</w:t>
-            </w:r>
-            <w:proofErr w:type="spellEnd"/>
           </w:p>
         </w:tc>
         <w:tc>
@@ -1885,7 +1662,6 @@
                 <w:lang w:val="bg-BG" w:eastAsia="bg-BG"/>
               </w:rPr>
             </w:pPr>
-            <w:proofErr w:type="spellStart"/>
             <w:r>
               <w:rPr>
                 <w:rFonts w:ascii="Calibri" w:eastAsia="Times New Roman" w:hAnsi="Calibri" w:cs="Times New Roman"/>
@@ -1896,7 +1672,6 @@
               </w:rPr>
               <w:t>Admin</w:t>
             </w:r>
-            <w:proofErr w:type="spellEnd"/>
           </w:p>
         </w:tc>
         <w:tc>
@@ -1917,7 +1692,6 @@
                 <w:lang w:val="bg-BG" w:eastAsia="bg-BG"/>
               </w:rPr>
             </w:pPr>
-            <w:proofErr w:type="spellStart"/>
             <w:r>
               <w:rPr>
                 <w:rFonts w:ascii="Calibri" w:eastAsia="Times New Roman" w:hAnsi="Calibri" w:cs="Times New Roman"/>
@@ -1928,7 +1702,6 @@
               </w:rPr>
               <w:t>Files</w:t>
             </w:r>
-            <w:proofErr w:type="spellEnd"/>
           </w:p>
         </w:tc>
         <w:tc>
@@ -1985,7 +1758,6 @@
                 <w:lang w:val="bg-BG" w:eastAsia="bg-BG"/>
               </w:rPr>
             </w:pPr>
-            <w:proofErr w:type="spellStart"/>
             <w:r>
               <w:rPr>
                 <w:rFonts w:ascii="Calibri" w:eastAsia="Times New Roman" w:hAnsi="Calibri" w:cs="Times New Roman"/>
@@ -1996,7 +1768,6 @@
               </w:rPr>
               <w:t>Admin</w:t>
             </w:r>
-            <w:proofErr w:type="spellEnd"/>
           </w:p>
         </w:tc>
         <w:tc>
@@ -2017,7 +1788,6 @@
                 <w:lang w:val="bg-BG" w:eastAsia="bg-BG"/>
               </w:rPr>
             </w:pPr>
-            <w:proofErr w:type="spellStart"/>
             <w:r>
               <w:rPr>
                 <w:rFonts w:ascii="Calibri" w:eastAsia="Times New Roman" w:hAnsi="Calibri" w:cs="Times New Roman"/>
@@ -2026,31 +1796,8 @@
                 <w:szCs w:val="22"/>
                 <w:lang w:val="bg-BG" w:eastAsia="bg-BG"/>
               </w:rPr>
-              <w:t>Moved</w:t>
+              <w:t>Moved Lectures</w:t>
             </w:r>
-            <w:proofErr w:type="spellEnd"/>
-            <w:r>
-              <w:rPr>
-                <w:rFonts w:ascii="Calibri" w:eastAsia="Times New Roman" w:hAnsi="Calibri" w:cs="Times New Roman"/>
-                <w:color w:val="000000"/>
-                <w:sz w:val="22"/>
-                <w:szCs w:val="22"/>
-                <w:lang w:val="bg-BG" w:eastAsia="bg-BG"/>
-              </w:rPr>
-              <w:t xml:space="preserve"> </w:t>
-            </w:r>
-            <w:proofErr w:type="spellStart"/>
-            <w:r>
-              <w:rPr>
-                <w:rFonts w:ascii="Calibri" w:eastAsia="Times New Roman" w:hAnsi="Calibri" w:cs="Times New Roman"/>
-                <w:color w:val="000000"/>
-                <w:sz w:val="22"/>
-                <w:szCs w:val="22"/>
-                <w:lang w:val="bg-BG" w:eastAsia="bg-BG"/>
-              </w:rPr>
-              <w:t>Lectures</w:t>
-            </w:r>
-            <w:proofErr w:type="spellEnd"/>
           </w:p>
         </w:tc>
         <w:tc>
@@ -2108,7 +1855,6 @@
                 <w:lang w:val="bg-BG" w:eastAsia="bg-BG"/>
               </w:rPr>
             </w:pPr>
-            <w:proofErr w:type="spellStart"/>
             <w:r>
               <w:rPr>
                 <w:rFonts w:ascii="Calibri" w:eastAsia="Times New Roman" w:hAnsi="Calibri" w:cs="Times New Roman"/>
@@ -2119,7 +1865,6 @@
               </w:rPr>
               <w:t>Admin</w:t>
             </w:r>
-            <w:proofErr w:type="spellEnd"/>
           </w:p>
         </w:tc>
         <w:tc>
@@ -2140,7 +1885,6 @@
                 <w:lang w:val="bg-BG" w:eastAsia="bg-BG"/>
               </w:rPr>
             </w:pPr>
-            <w:proofErr w:type="spellStart"/>
             <w:r>
               <w:rPr>
                 <w:rFonts w:ascii="Calibri" w:eastAsia="Times New Roman" w:hAnsi="Calibri" w:cs="Times New Roman"/>
@@ -2151,7 +1895,6 @@
               </w:rPr>
               <w:t>Pages</w:t>
             </w:r>
-            <w:proofErr w:type="spellEnd"/>
           </w:p>
         </w:tc>
         <w:tc>
@@ -2208,7 +1951,6 @@
                 <w:lang w:val="bg-BG" w:eastAsia="bg-BG"/>
               </w:rPr>
             </w:pPr>
-            <w:proofErr w:type="spellStart"/>
             <w:r>
               <w:rPr>
                 <w:rFonts w:ascii="Calibri" w:eastAsia="Times New Roman" w:hAnsi="Calibri" w:cs="Times New Roman"/>
@@ -2219,7 +1961,6 @@
               </w:rPr>
               <w:t>Admin</w:t>
             </w:r>
-            <w:proofErr w:type="spellEnd"/>
           </w:p>
         </w:tc>
         <w:tc>
@@ -2240,7 +1981,6 @@
                 <w:lang w:val="bg-BG" w:eastAsia="bg-BG"/>
               </w:rPr>
             </w:pPr>
-            <w:proofErr w:type="spellStart"/>
             <w:r>
               <w:rPr>
                 <w:rFonts w:ascii="Calibri" w:eastAsia="Times New Roman" w:hAnsi="Calibri" w:cs="Times New Roman"/>
@@ -2251,7 +1991,6 @@
               </w:rPr>
               <w:t>Polls</w:t>
             </w:r>
-            <w:proofErr w:type="spellEnd"/>
           </w:p>
         </w:tc>
         <w:tc>
@@ -2309,7 +2048,6 @@
                 <w:lang w:val="bg-BG" w:eastAsia="bg-BG"/>
               </w:rPr>
             </w:pPr>
-            <w:proofErr w:type="spellStart"/>
             <w:r>
               <w:rPr>
                 <w:rFonts w:ascii="Calibri" w:eastAsia="Times New Roman" w:hAnsi="Calibri" w:cs="Times New Roman"/>
@@ -2320,7 +2058,6 @@
               </w:rPr>
               <w:t>Admin</w:t>
             </w:r>
-            <w:proofErr w:type="spellEnd"/>
           </w:p>
         </w:tc>
         <w:tc>
@@ -2341,7 +2078,6 @@
                 <w:lang w:val="bg-BG" w:eastAsia="bg-BG"/>
               </w:rPr>
             </w:pPr>
-            <w:proofErr w:type="spellStart"/>
             <w:r>
               <w:rPr>
                 <w:rFonts w:ascii="Calibri" w:eastAsia="Times New Roman" w:hAnsi="Calibri" w:cs="Times New Roman"/>
@@ -2350,31 +2086,8 @@
                 <w:szCs w:val="22"/>
                 <w:lang w:val="bg-BG" w:eastAsia="bg-BG"/>
               </w:rPr>
-              <w:t>Searched</w:t>
+              <w:t>Searched Words</w:t>
             </w:r>
-            <w:proofErr w:type="spellEnd"/>
-            <w:r>
-              <w:rPr>
-                <w:rFonts w:ascii="Calibri" w:eastAsia="Times New Roman" w:hAnsi="Calibri" w:cs="Times New Roman"/>
-                <w:color w:val="000000"/>
-                <w:sz w:val="22"/>
-                <w:szCs w:val="22"/>
-                <w:lang w:val="bg-BG" w:eastAsia="bg-BG"/>
-              </w:rPr>
-              <w:t xml:space="preserve"> </w:t>
-            </w:r>
-            <w:proofErr w:type="spellStart"/>
-            <w:r>
-              <w:rPr>
-                <w:rFonts w:ascii="Calibri" w:eastAsia="Times New Roman" w:hAnsi="Calibri" w:cs="Times New Roman"/>
-                <w:color w:val="000000"/>
-                <w:sz w:val="22"/>
-                <w:szCs w:val="22"/>
-                <w:lang w:val="bg-BG" w:eastAsia="bg-BG"/>
-              </w:rPr>
-              <w:t>Words</w:t>
-            </w:r>
-            <w:proofErr w:type="spellEnd"/>
           </w:p>
         </w:tc>
         <w:tc>
@@ -2431,7 +2144,6 @@
                 <w:lang w:val="bg-BG" w:eastAsia="bg-BG"/>
               </w:rPr>
             </w:pPr>
-            <w:proofErr w:type="spellStart"/>
             <w:r>
               <w:rPr>
                 <w:rFonts w:ascii="Calibri" w:eastAsia="Times New Roman" w:hAnsi="Calibri" w:cs="Times New Roman"/>
@@ -2442,7 +2154,6 @@
               </w:rPr>
               <w:t>Admin</w:t>
             </w:r>
-            <w:proofErr w:type="spellEnd"/>
           </w:p>
         </w:tc>
         <w:tc>
@@ -2463,7 +2174,6 @@
                 <w:lang w:val="bg-BG" w:eastAsia="bg-BG"/>
               </w:rPr>
             </w:pPr>
-            <w:proofErr w:type="spellStart"/>
             <w:r>
               <w:rPr>
                 <w:rFonts w:ascii="Calibri" w:eastAsia="Times New Roman" w:hAnsi="Calibri" w:cs="Times New Roman"/>
@@ -2474,7 +2184,6 @@
               </w:rPr>
               <w:t>Settings</w:t>
             </w:r>
-            <w:proofErr w:type="spellEnd"/>
           </w:p>
         </w:tc>
         <w:tc>
@@ -2532,7 +2241,6 @@
                 <w:lang w:val="bg-BG" w:eastAsia="bg-BG"/>
               </w:rPr>
             </w:pPr>
-            <w:proofErr w:type="spellStart"/>
             <w:r>
               <w:rPr>
                 <w:rFonts w:ascii="Calibri" w:eastAsia="Times New Roman" w:hAnsi="Calibri" w:cs="Times New Roman"/>
@@ -2543,7 +2251,6 @@
               </w:rPr>
               <w:t>Admin</w:t>
             </w:r>
-            <w:proofErr w:type="spellEnd"/>
           </w:p>
         </w:tc>
         <w:tc>
@@ -2564,7 +2271,6 @@
                 <w:lang w:val="bg-BG" w:eastAsia="bg-BG"/>
               </w:rPr>
             </w:pPr>
-            <w:proofErr w:type="spellStart"/>
             <w:r>
               <w:rPr>
                 <w:rFonts w:ascii="Calibri" w:eastAsia="Times New Roman" w:hAnsi="Calibri" w:cs="Times New Roman"/>
@@ -2573,18 +2279,7 @@
                 <w:szCs w:val="22"/>
                 <w:lang w:val="bg-BG" w:eastAsia="bg-BG"/>
               </w:rPr>
-              <w:t>Training</w:t>
-            </w:r>
-            <w:proofErr w:type="spellEnd"/>
-            <w:r>
-              <w:rPr>
-                <w:rFonts w:ascii="Calibri" w:eastAsia="Times New Roman" w:hAnsi="Calibri" w:cs="Times New Roman"/>
-                <w:color w:val="000000"/>
-                <w:sz w:val="22"/>
-                <w:szCs w:val="22"/>
-                <w:lang w:val="bg-BG" w:eastAsia="bg-BG"/>
-              </w:rPr>
-              <w:t xml:space="preserve"> Rooms</w:t>
+              <w:t>Training Rooms</w:t>
             </w:r>
           </w:p>
         </w:tc>
@@ -2642,7 +2337,6 @@
                 <w:lang w:val="bg-BG" w:eastAsia="bg-BG"/>
               </w:rPr>
             </w:pPr>
-            <w:proofErr w:type="spellStart"/>
             <w:r>
               <w:rPr>
                 <w:rFonts w:ascii="Calibri" w:eastAsia="Times New Roman" w:hAnsi="Calibri" w:cs="Times New Roman"/>
@@ -2651,31 +2345,8 @@
                 <w:szCs w:val="22"/>
                 <w:lang w:val="bg-BG" w:eastAsia="bg-BG"/>
               </w:rPr>
-              <w:t>Front</w:t>
+              <w:t>Front End</w:t>
             </w:r>
-            <w:proofErr w:type="spellEnd"/>
-            <w:r>
-              <w:rPr>
-                <w:rFonts w:ascii="Calibri" w:eastAsia="Times New Roman" w:hAnsi="Calibri" w:cs="Times New Roman"/>
-                <w:color w:val="000000"/>
-                <w:sz w:val="22"/>
-                <w:szCs w:val="22"/>
-                <w:lang w:val="bg-BG" w:eastAsia="bg-BG"/>
-              </w:rPr>
-              <w:t xml:space="preserve"> </w:t>
-            </w:r>
-            <w:proofErr w:type="spellStart"/>
-            <w:r>
-              <w:rPr>
-                <w:rFonts w:ascii="Calibri" w:eastAsia="Times New Roman" w:hAnsi="Calibri" w:cs="Times New Roman"/>
-                <w:color w:val="000000"/>
-                <w:sz w:val="22"/>
-                <w:szCs w:val="22"/>
-                <w:lang w:val="bg-BG" w:eastAsia="bg-BG"/>
-              </w:rPr>
-              <w:t>End</w:t>
-            </w:r>
-            <w:proofErr w:type="spellEnd"/>
           </w:p>
         </w:tc>
         <w:tc>
@@ -2696,7 +2367,6 @@
                 <w:lang w:val="bg-BG" w:eastAsia="bg-BG"/>
               </w:rPr>
             </w:pPr>
-            <w:proofErr w:type="spellStart"/>
             <w:r>
               <w:rPr>
                 <w:rFonts w:ascii="Calibri" w:eastAsia="Times New Roman" w:hAnsi="Calibri" w:cs="Times New Roman"/>
@@ -2707,7 +2377,6 @@
               </w:rPr>
               <w:t>Navigation</w:t>
             </w:r>
-            <w:proofErr w:type="spellEnd"/>
           </w:p>
         </w:tc>
         <w:tc>
@@ -2765,7 +2434,6 @@
                 <w:lang w:eastAsia="bg-BG"/>
               </w:rPr>
             </w:pPr>
-            <w:proofErr w:type="spellStart"/>
             <w:r>
               <w:rPr>
                 <w:rFonts w:ascii="Calibri" w:eastAsia="Times New Roman" w:hAnsi="Calibri" w:cs="Times New Roman"/>
@@ -2774,31 +2442,8 @@
                 <w:szCs w:val="22"/>
                 <w:lang w:val="bg-BG" w:eastAsia="bg-BG"/>
               </w:rPr>
-              <w:t>Front</w:t>
+              <w:t>Front End</w:t>
             </w:r>
-            <w:proofErr w:type="spellEnd"/>
-            <w:r>
-              <w:rPr>
-                <w:rFonts w:ascii="Calibri" w:eastAsia="Times New Roman" w:hAnsi="Calibri" w:cs="Times New Roman"/>
-                <w:color w:val="000000"/>
-                <w:sz w:val="22"/>
-                <w:szCs w:val="22"/>
-                <w:lang w:val="bg-BG" w:eastAsia="bg-BG"/>
-              </w:rPr>
-              <w:t xml:space="preserve"> </w:t>
-            </w:r>
-            <w:proofErr w:type="spellStart"/>
-            <w:r>
-              <w:rPr>
-                <w:rFonts w:ascii="Calibri" w:eastAsia="Times New Roman" w:hAnsi="Calibri" w:cs="Times New Roman"/>
-                <w:color w:val="000000"/>
-                <w:sz w:val="22"/>
-                <w:szCs w:val="22"/>
-                <w:lang w:val="bg-BG" w:eastAsia="bg-BG"/>
-              </w:rPr>
-              <w:t>End</w:t>
-            </w:r>
-            <w:proofErr w:type="spellEnd"/>
           </w:p>
         </w:tc>
         <w:tc>
@@ -2819,7 +2464,6 @@
                 <w:lang w:eastAsia="bg-BG"/>
               </w:rPr>
             </w:pPr>
-            <w:proofErr w:type="spellStart"/>
             <w:r>
               <w:rPr>
                 <w:rFonts w:ascii="Calibri" w:eastAsia="Times New Roman" w:hAnsi="Calibri" w:cs="Times New Roman"/>
@@ -2828,31 +2472,8 @@
                 <w:szCs w:val="22"/>
                 <w:lang w:val="bg-BG" w:eastAsia="bg-BG"/>
               </w:rPr>
-              <w:t>User</w:t>
+              <w:t>User Settings</w:t>
             </w:r>
-            <w:proofErr w:type="spellEnd"/>
-            <w:r>
-              <w:rPr>
-                <w:rFonts w:ascii="Calibri" w:eastAsia="Times New Roman" w:hAnsi="Calibri" w:cs="Times New Roman"/>
-                <w:color w:val="000000"/>
-                <w:sz w:val="22"/>
-                <w:szCs w:val="22"/>
-                <w:lang w:val="bg-BG" w:eastAsia="bg-BG"/>
-              </w:rPr>
-              <w:t xml:space="preserve"> </w:t>
-            </w:r>
-            <w:proofErr w:type="spellStart"/>
-            <w:r>
-              <w:rPr>
-                <w:rFonts w:ascii="Calibri" w:eastAsia="Times New Roman" w:hAnsi="Calibri" w:cs="Times New Roman"/>
-                <w:color w:val="000000"/>
-                <w:sz w:val="22"/>
-                <w:szCs w:val="22"/>
-                <w:lang w:val="bg-BG" w:eastAsia="bg-BG"/>
-              </w:rPr>
-              <w:t>Settings</w:t>
-            </w:r>
-            <w:proofErr w:type="spellEnd"/>
           </w:p>
         </w:tc>
         <w:tc>
@@ -2944,7 +2565,6 @@
                 <w:lang w:val="bg-BG" w:eastAsia="bg-BG"/>
               </w:rPr>
             </w:pPr>
-            <w:proofErr w:type="spellStart"/>
             <w:r>
               <w:rPr>
                 <w:rFonts w:ascii="Calibri" w:eastAsia="Times New Roman" w:hAnsi="Calibri" w:cs="Times New Roman"/>
@@ -2955,7 +2575,6 @@
               <w:lastRenderedPageBreak/>
               <w:t>Priority</w:t>
             </w:r>
-            <w:proofErr w:type="spellEnd"/>
           </w:p>
         </w:tc>
         <w:tc>
@@ -2976,7 +2595,6 @@
                 <w:lang w:val="bg-BG" w:eastAsia="bg-BG"/>
               </w:rPr>
             </w:pPr>
-            <w:proofErr w:type="spellStart"/>
             <w:r>
               <w:rPr>
                 <w:rFonts w:ascii="Calibri" w:eastAsia="Times New Roman" w:hAnsi="Calibri" w:cs="Times New Roman"/>
@@ -2993,47 +2611,7 @@
                 <w:szCs w:val="22"/>
                 <w:lang w:val="bg-BG" w:eastAsia="bg-BG"/>
               </w:rPr>
-              <w:t>mber</w:t>
-            </w:r>
-            <w:proofErr w:type="spellEnd"/>
-            <w:r>
-              <w:rPr>
-                <w:rFonts w:ascii="Calibri" w:eastAsia="Times New Roman" w:hAnsi="Calibri" w:cs="Times New Roman"/>
-                <w:sz w:val="22"/>
-                <w:szCs w:val="22"/>
-                <w:lang w:val="bg-BG" w:eastAsia="bg-BG"/>
-              </w:rPr>
-              <w:t xml:space="preserve"> </w:t>
-            </w:r>
-            <w:proofErr w:type="spellStart"/>
-            <w:r>
-              <w:rPr>
-                <w:rFonts w:ascii="Calibri" w:eastAsia="Times New Roman" w:hAnsi="Calibri" w:cs="Times New Roman"/>
-                <w:sz w:val="22"/>
-                <w:szCs w:val="22"/>
-                <w:lang w:val="bg-BG" w:eastAsia="bg-BG"/>
-              </w:rPr>
-              <w:t>of</w:t>
-            </w:r>
-            <w:proofErr w:type="spellEnd"/>
-            <w:r>
-              <w:rPr>
-                <w:rFonts w:ascii="Calibri" w:eastAsia="Times New Roman" w:hAnsi="Calibri" w:cs="Times New Roman"/>
-                <w:sz w:val="22"/>
-                <w:szCs w:val="22"/>
-                <w:lang w:val="bg-BG" w:eastAsia="bg-BG"/>
-              </w:rPr>
-              <w:t xml:space="preserve"> </w:t>
-            </w:r>
-            <w:proofErr w:type="spellStart"/>
-            <w:r>
-              <w:rPr>
-                <w:rFonts w:ascii="Calibri" w:eastAsia="Times New Roman" w:hAnsi="Calibri" w:cs="Times New Roman"/>
-                <w:sz w:val="22"/>
-                <w:szCs w:val="22"/>
-                <w:lang w:val="bg-BG" w:eastAsia="bg-BG"/>
-              </w:rPr>
-              <w:t>T</w:t>
+              <w:t>mber of T</w:t>
             </w:r>
             <w:r>
               <w:rPr>
@@ -3042,17 +2620,7 @@
                 <w:szCs w:val="22"/>
                 <w:lang w:val="bg-BG" w:eastAsia="bg-BG"/>
               </w:rPr>
-              <w:t>est</w:t>
-            </w:r>
-            <w:proofErr w:type="spellEnd"/>
-            <w:r>
-              <w:rPr>
-                <w:rFonts w:ascii="Calibri" w:eastAsia="Times New Roman" w:hAnsi="Calibri" w:cs="Times New Roman"/>
-                <w:sz w:val="22"/>
-                <w:szCs w:val="22"/>
-                <w:lang w:val="bg-BG" w:eastAsia="bg-BG"/>
-              </w:rPr>
-              <w:t xml:space="preserve"> </w:t>
+              <w:t xml:space="preserve">est </w:t>
             </w:r>
             <w:r>
               <w:rPr>
@@ -3063,7 +2631,6 @@
               </w:rPr>
               <w:t>C</w:t>
             </w:r>
-            <w:proofErr w:type="spellStart"/>
             <w:r>
               <w:rPr>
                 <w:rFonts w:ascii="Calibri" w:eastAsia="Times New Roman" w:hAnsi="Calibri" w:cs="Times New Roman"/>
@@ -3073,7 +2640,6 @@
               </w:rPr>
               <w:t>ases</w:t>
             </w:r>
-            <w:proofErr w:type="spellEnd"/>
           </w:p>
         </w:tc>
       </w:tr>
@@ -3421,7 +2987,6 @@
                 <w:lang w:val="bg-BG" w:eastAsia="bg-BG"/>
               </w:rPr>
             </w:pPr>
-            <w:proofErr w:type="spellStart"/>
             <w:r>
               <w:rPr>
                 <w:rFonts w:ascii="Calibri" w:eastAsia="Times New Roman" w:hAnsi="Calibri" w:cs="Times New Roman"/>
@@ -3431,7 +2996,6 @@
               </w:rPr>
               <w:t>Tool</w:t>
             </w:r>
-            <w:proofErr w:type="spellEnd"/>
           </w:p>
         </w:tc>
         <w:tc>
@@ -3452,7 +3016,6 @@
                 <w:lang w:val="bg-BG" w:eastAsia="bg-BG"/>
               </w:rPr>
             </w:pPr>
-            <w:proofErr w:type="spellStart"/>
             <w:r>
               <w:rPr>
                 <w:rFonts w:ascii="Calibri" w:eastAsia="Times New Roman" w:hAnsi="Calibri" w:cs="Times New Roman"/>
@@ -3460,49 +3023,8 @@
                 <w:szCs w:val="22"/>
                 <w:lang w:val="bg-BG" w:eastAsia="bg-BG"/>
               </w:rPr>
-              <w:t>Automated</w:t>
+              <w:t>Automated Tests Count</w:t>
             </w:r>
-            <w:proofErr w:type="spellEnd"/>
-            <w:r>
-              <w:rPr>
-                <w:rFonts w:ascii="Calibri" w:eastAsia="Times New Roman" w:hAnsi="Calibri" w:cs="Times New Roman"/>
-                <w:sz w:val="22"/>
-                <w:szCs w:val="22"/>
-                <w:lang w:val="bg-BG" w:eastAsia="bg-BG"/>
-              </w:rPr>
-              <w:t xml:space="preserve"> </w:t>
-            </w:r>
-            <w:proofErr w:type="spellStart"/>
-            <w:r>
-              <w:rPr>
-                <w:rFonts w:ascii="Calibri" w:eastAsia="Times New Roman" w:hAnsi="Calibri" w:cs="Times New Roman"/>
-                <w:sz w:val="22"/>
-                <w:szCs w:val="22"/>
-                <w:lang w:val="bg-BG" w:eastAsia="bg-BG"/>
-              </w:rPr>
-              <w:t>Tests</w:t>
-            </w:r>
-            <w:proofErr w:type="spellEnd"/>
-            <w:r>
-              <w:rPr>
-                <w:rFonts w:ascii="Calibri" w:eastAsia="Times New Roman" w:hAnsi="Calibri" w:cs="Times New Roman"/>
-                <w:sz w:val="22"/>
-                <w:szCs w:val="22"/>
-                <w:lang w:val="bg-BG" w:eastAsia="bg-BG"/>
-              </w:rPr>
-              <w:t xml:space="preserve"> </w:t>
-            </w:r>
-            <w:proofErr w:type="spellStart"/>
-            <w:r>
-              <w:rPr>
-                <w:rFonts w:ascii="Calibri" w:eastAsia="Times New Roman" w:hAnsi="Calibri" w:cs="Times New Roman"/>
-                <w:sz w:val="22"/>
-                <w:szCs w:val="22"/>
-                <w:lang w:val="bg-BG" w:eastAsia="bg-BG"/>
-              </w:rPr>
-              <w:t>Count</w:t>
-            </w:r>
-            <w:proofErr w:type="spellEnd"/>
           </w:p>
         </w:tc>
         <w:tc>
@@ -3524,7 +3046,6 @@
                 <w:lang w:val="bg-BG" w:eastAsia="bg-BG"/>
               </w:rPr>
             </w:pPr>
-            <w:proofErr w:type="spellStart"/>
             <w:r>
               <w:rPr>
                 <w:rFonts w:ascii="Calibri" w:eastAsia="Times New Roman" w:hAnsi="Calibri" w:cs="Times New Roman"/>
@@ -3534,7 +3055,6 @@
               </w:rPr>
               <w:t>Pass</w:t>
             </w:r>
-            <w:proofErr w:type="spellEnd"/>
           </w:p>
         </w:tc>
         <w:tc>
@@ -3556,7 +3076,6 @@
                 <w:lang w:val="bg-BG" w:eastAsia="bg-BG"/>
               </w:rPr>
             </w:pPr>
-            <w:proofErr w:type="spellStart"/>
             <w:r>
               <w:rPr>
                 <w:rFonts w:ascii="Calibri" w:eastAsia="Times New Roman" w:hAnsi="Calibri" w:cs="Times New Roman"/>
@@ -3566,7 +3085,6 @@
               </w:rPr>
               <w:t>Fail</w:t>
             </w:r>
-            <w:proofErr w:type="spellEnd"/>
           </w:p>
         </w:tc>
       </w:tr>
@@ -3592,7 +3110,6 @@
                 <w:lang w:val="bg-BG" w:eastAsia="bg-BG"/>
               </w:rPr>
             </w:pPr>
-            <w:proofErr w:type="spellStart"/>
             <w:r>
               <w:rPr>
                 <w:rFonts w:ascii="Calibri" w:eastAsia="Times New Roman" w:hAnsi="Calibri" w:cs="Times New Roman"/>
@@ -3601,31 +3118,8 @@
                 <w:szCs w:val="22"/>
                 <w:lang w:val="bg-BG" w:eastAsia="bg-BG"/>
               </w:rPr>
-              <w:t>Test</w:t>
+              <w:t>Test Studio</w:t>
             </w:r>
-            <w:proofErr w:type="spellEnd"/>
-            <w:r>
-              <w:rPr>
-                <w:rFonts w:ascii="Calibri" w:eastAsia="Times New Roman" w:hAnsi="Calibri" w:cs="Times New Roman"/>
-                <w:color w:val="000000"/>
-                <w:sz w:val="22"/>
-                <w:szCs w:val="22"/>
-                <w:lang w:val="bg-BG" w:eastAsia="bg-BG"/>
-              </w:rPr>
-              <w:t xml:space="preserve"> </w:t>
-            </w:r>
-            <w:proofErr w:type="spellStart"/>
-            <w:r>
-              <w:rPr>
-                <w:rFonts w:ascii="Calibri" w:eastAsia="Times New Roman" w:hAnsi="Calibri" w:cs="Times New Roman"/>
-                <w:color w:val="000000"/>
-                <w:sz w:val="22"/>
-                <w:szCs w:val="22"/>
-                <w:lang w:val="bg-BG" w:eastAsia="bg-BG"/>
-              </w:rPr>
-              <w:t>Studio</w:t>
-            </w:r>
-            <w:proofErr w:type="spellEnd"/>
           </w:p>
         </w:tc>
         <w:tc>
@@ -3927,8 +3421,9 @@
     <w:p/>
     <w:p/>
     <w:p/>
-    <w:bookmarkStart w:id="0" w:name="_MON_1513160071"/>
-    <w:bookmarkEnd w:id="0"/>
+    <w:bookmarkStart w:id="0" w:name="_GoBack"/>
+    <w:bookmarkStart w:id="1" w:name="_MON_1513160071"/>
+    <w:bookmarkEnd w:id="1"/>
     <w:p>
       <w:r>
         <w:object w:dxaOrig="9883" w:dyaOrig="6164">
@@ -3951,12 +3446,13 @@
             <v:path o:extrusionok="f" gradientshapeok="t" o:connecttype="rect"/>
             <o:lock v:ext="edit" aspectratio="t"/>
           </v:shapetype>
-          <v:shape id="_x0000_i1025" type="#_x0000_t75" style="width:494.4pt;height:315.6pt" o:ole="">
+          <v:shape id="_x0000_i1029" type="#_x0000_t75" style="width:494.4pt;height:315.6pt" o:ole="">
             <v:imagedata r:id="rId15" o:title=""/>
           </v:shape>
-          <o:OLEObject Type="Embed" ProgID="Excel.Sheet.12" ShapeID="_x0000_i1025" DrawAspect="Content" ObjectID="_1513237385" r:id="rId16"/>
+          <o:OLEObject Type="Embed" ProgID="Excel.Sheet.12" ShapeID="_x0000_i1029" DrawAspect="Content" ObjectID="_1513257110" r:id="rId16"/>
         </w:object>
       </w:r>
+      <w:bookmarkEnd w:id="0"/>
     </w:p>
     <w:p/>
     <w:p>
@@ -4015,7 +3511,6 @@
                 <w:lang w:val="bg-BG" w:eastAsia="bg-BG"/>
               </w:rPr>
             </w:pPr>
-            <w:proofErr w:type="spellStart"/>
             <w:r>
               <w:rPr>
                 <w:rFonts w:ascii="Calibri" w:eastAsia="Times New Roman" w:hAnsi="Calibri" w:cs="Times New Roman"/>
@@ -4025,7 +3520,6 @@
               </w:rPr>
               <w:t>Module</w:t>
             </w:r>
-            <w:proofErr w:type="spellEnd"/>
           </w:p>
         </w:tc>
         <w:tc>
@@ -4046,7 +3540,6 @@
                 <w:lang w:val="bg-BG" w:eastAsia="bg-BG"/>
               </w:rPr>
             </w:pPr>
-            <w:proofErr w:type="spellStart"/>
             <w:r>
               <w:rPr>
                 <w:rFonts w:ascii="Calibri" w:eastAsia="Times New Roman" w:hAnsi="Calibri" w:cs="Times New Roman"/>
@@ -4054,29 +3547,8 @@
                 <w:szCs w:val="22"/>
                 <w:lang w:val="bg-BG" w:eastAsia="bg-BG"/>
               </w:rPr>
-              <w:t>Bugs</w:t>
+              <w:t>Bugs Found</w:t>
             </w:r>
-            <w:proofErr w:type="spellEnd"/>
-            <w:r>
-              <w:rPr>
-                <w:rFonts w:ascii="Calibri" w:eastAsia="Times New Roman" w:hAnsi="Calibri" w:cs="Times New Roman"/>
-                <w:sz w:val="22"/>
-                <w:szCs w:val="22"/>
-                <w:lang w:val="bg-BG" w:eastAsia="bg-BG"/>
-              </w:rPr>
-              <w:t xml:space="preserve"> </w:t>
-            </w:r>
-            <w:proofErr w:type="spellStart"/>
-            <w:r>
-              <w:rPr>
-                <w:rFonts w:ascii="Calibri" w:eastAsia="Times New Roman" w:hAnsi="Calibri" w:cs="Times New Roman"/>
-                <w:sz w:val="22"/>
-                <w:szCs w:val="22"/>
-                <w:lang w:val="bg-BG" w:eastAsia="bg-BG"/>
-              </w:rPr>
-              <w:t>Found</w:t>
-            </w:r>
-            <w:proofErr w:type="spellEnd"/>
           </w:p>
         </w:tc>
         <w:tc>
@@ -4098,7 +3570,6 @@
                 <w:lang w:val="bg-BG" w:eastAsia="bg-BG"/>
               </w:rPr>
             </w:pPr>
-            <w:proofErr w:type="spellStart"/>
             <w:r>
               <w:rPr>
                 <w:rFonts w:ascii="Calibri" w:eastAsia="Times New Roman" w:hAnsi="Calibri" w:cs="Times New Roman"/>
@@ -4108,7 +3579,6 @@
               </w:rPr>
               <w:t>Severity</w:t>
             </w:r>
-            <w:proofErr w:type="spellEnd"/>
           </w:p>
         </w:tc>
       </w:tr>
@@ -4134,7 +3604,6 @@
                 <w:lang w:val="bg-BG" w:eastAsia="bg-BG"/>
               </w:rPr>
             </w:pPr>
-            <w:proofErr w:type="spellStart"/>
             <w:r>
               <w:rPr>
                 <w:rFonts w:ascii="Calibri" w:eastAsia="Times New Roman" w:hAnsi="Calibri" w:cs="Times New Roman"/>
@@ -4143,18 +3612,7 @@
                 <w:szCs w:val="22"/>
                 <w:lang w:val="bg-BG" w:eastAsia="bg-BG"/>
               </w:rPr>
-              <w:t>Training</w:t>
-            </w:r>
-            <w:proofErr w:type="spellEnd"/>
-            <w:r>
-              <w:rPr>
-                <w:rFonts w:ascii="Calibri" w:eastAsia="Times New Roman" w:hAnsi="Calibri" w:cs="Times New Roman"/>
-                <w:color w:val="000000"/>
-                <w:sz w:val="22"/>
-                <w:szCs w:val="22"/>
-                <w:lang w:val="bg-BG" w:eastAsia="bg-BG"/>
-              </w:rPr>
-              <w:t xml:space="preserve"> Rooms</w:t>
+              <w:t>Training Rooms</w:t>
             </w:r>
           </w:p>
         </w:tc>
@@ -4208,7 +3666,6 @@
                 <w:lang w:val="bg-BG" w:eastAsia="bg-BG"/>
               </w:rPr>
             </w:pPr>
-            <w:proofErr w:type="spellStart"/>
             <w:r>
               <w:rPr>
                 <w:rFonts w:ascii="Calibri" w:eastAsia="Times New Roman" w:hAnsi="Calibri" w:cs="Times New Roman"/>
@@ -4229,7 +3686,6 @@
               </w:rPr>
               <w:t>dium</w:t>
             </w:r>
-            <w:proofErr w:type="spellEnd"/>
           </w:p>
         </w:tc>
       </w:tr>
@@ -4350,7 +3806,6 @@
                 <w:lang w:val="bg-BG" w:eastAsia="bg-BG"/>
               </w:rPr>
             </w:pPr>
-            <w:proofErr w:type="spellStart"/>
             <w:r>
               <w:rPr>
                 <w:rFonts w:ascii="Calibri" w:eastAsia="Times New Roman" w:hAnsi="Calibri" w:cs="Times New Roman"/>
@@ -4359,31 +3814,8 @@
                 <w:szCs w:val="22"/>
                 <w:lang w:val="bg-BG" w:eastAsia="bg-BG"/>
               </w:rPr>
-              <w:t>User</w:t>
+              <w:t>User Settings</w:t>
             </w:r>
-            <w:proofErr w:type="spellEnd"/>
-            <w:r>
-              <w:rPr>
-                <w:rFonts w:ascii="Calibri" w:eastAsia="Times New Roman" w:hAnsi="Calibri" w:cs="Times New Roman"/>
-                <w:color w:val="000000"/>
-                <w:sz w:val="22"/>
-                <w:szCs w:val="22"/>
-                <w:lang w:val="bg-BG" w:eastAsia="bg-BG"/>
-              </w:rPr>
-              <w:t xml:space="preserve"> </w:t>
-            </w:r>
-            <w:proofErr w:type="spellStart"/>
-            <w:r>
-              <w:rPr>
-                <w:rFonts w:ascii="Calibri" w:eastAsia="Times New Roman" w:hAnsi="Calibri" w:cs="Times New Roman"/>
-                <w:color w:val="000000"/>
-                <w:sz w:val="22"/>
-                <w:szCs w:val="22"/>
-                <w:lang w:val="bg-BG" w:eastAsia="bg-BG"/>
-              </w:rPr>
-              <w:t>Settings</w:t>
-            </w:r>
-            <w:proofErr w:type="spellEnd"/>
           </w:p>
         </w:tc>
         <w:tc>
@@ -4499,20 +3931,8 @@
                 <w:szCs w:val="22"/>
                 <w:lang w:val="de-DE" w:eastAsia="bg-BG"/>
               </w:rPr>
-              <w:t xml:space="preserve">Main </w:t>
+              <w:t>Main Footer</w:t>
             </w:r>
-            <w:proofErr w:type="spellStart"/>
-            <w:r>
-              <w:rPr>
-                <w:rFonts w:ascii="Calibri" w:eastAsia="Times New Roman" w:hAnsi="Calibri" w:cs="Times New Roman"/>
-                <w:color w:val="000000"/>
-                <w:sz w:val="22"/>
-                <w:szCs w:val="22"/>
-                <w:lang w:val="de-DE" w:eastAsia="bg-BG"/>
-              </w:rPr>
-              <w:t>Footer</w:t>
-            </w:r>
-            <w:proofErr w:type="spellEnd"/>
           </w:p>
         </w:tc>
         <w:tc>
@@ -4578,7 +3998,6 @@
       </w:tr>
     </w:tbl>
     <w:p>
-      <w:bookmarkStart w:id="1" w:name="_GoBack"/>
       <w:r>
         <w:rPr>
           <w:noProof/>
@@ -4599,7 +4018,6 @@
           </wp:inline>
         </w:drawing>
       </w:r>
-      <w:bookmarkEnd w:id="1"/>
     </w:p>
     <w:p>
       <w:r>
@@ -4607,13 +4025,8 @@
       </w:r>
       <w:r>
         <w:lastRenderedPageBreak/>
-        <w:t xml:space="preserve">//TODO: Create Chart “Found Bugs” – Associated Bugs (inspired by </w:t>
+        <w:t>//TODO: Create Chart “Found Bugs” – Associated Bugs (inspired by Snejina</w:t>
       </w:r>
-      <w:proofErr w:type="spellStart"/>
-      <w:r>
-        <w:t>Snejina</w:t>
-      </w:r>
-      <w:proofErr w:type="spellEnd"/>
       <w:r>
         <w:sym w:font="Wingdings" w:char="F04A"/>
       </w:r>
@@ -15567,7 +14980,7 @@
 </file>
 
 <file path=customXml/itemProps3.xml><?xml version="1.0" encoding="utf-8"?>
-<ds:datastoreItem xmlns:ds="http://schemas.openxmlformats.org/officeDocument/2006/customXml" ds:itemID="{E38F393F-08D4-4598-9A18-C3E11CCE71E8}">
+<ds:datastoreItem xmlns:ds="http://schemas.openxmlformats.org/officeDocument/2006/customXml" ds:itemID="{F93E89E0-6535-4241-BEB6-6D9BF8422A70}">
   <ds:schemaRefs>
     <ds:schemaRef ds:uri="http://schemas.openxmlformats.org/officeDocument/2006/bibliography"/>
   </ds:schemaRefs>

</xml_diff>